<commit_message>
Add a technical design document for the match making system
</commit_message>
<xml_diff>
--- a/Documents/TechnicalDesignDocument-MatchMakingSystem.docx
+++ b/Documents/TechnicalDesignDocument-MatchMakingSystem.docx
@@ -1,6 +1,6 @@
 
 <file path=word/document.xml><?xml version="1.0" encoding="utf-8"?>
-<w:document xmlns:wpc="http://schemas.microsoft.com/office/word/2010/wordprocessingCanvas" xmlns:cx="http://schemas.microsoft.com/office/drawing/2014/chartex" xmlns:cx1="http://schemas.microsoft.com/office/drawing/2015/9/8/chartex" xmlns:mc="http://schemas.openxmlformats.org/markup-compatibility/2006" xmlns:o="urn:schemas-microsoft-com:office:office" xmlns:r="http://schemas.openxmlformats.org/officeDocument/2006/relationships" xmlns:m="http://schemas.openxmlformats.org/officeDocument/2006/math" xmlns:v="urn:schemas-microsoft-com:vml" xmlns:wp14="http://schemas.microsoft.com/office/word/2010/wordprocessingDrawing" xmlns:wp="http://schemas.openxmlformats.org/drawingml/2006/wordprocessingDrawing" xmlns:w10="urn:schemas-microsoft-com:office:word" xmlns:w="http://schemas.openxmlformats.org/wordprocessingml/2006/main" xmlns:w14="http://schemas.microsoft.com/office/word/2010/wordml" xmlns:w15="http://schemas.microsoft.com/office/word/2012/wordml" xmlns:w16se="http://schemas.microsoft.com/office/word/2015/wordml/symex" xmlns:wpg="http://schemas.microsoft.com/office/word/2010/wordprocessingGroup" xmlns:wpi="http://schemas.microsoft.com/office/word/2010/wordprocessingInk" xmlns:wne="http://schemas.microsoft.com/office/word/2006/wordml" xmlns:wps="http://schemas.microsoft.com/office/word/2010/wordprocessingShape" mc:Ignorable="w14 w15 w16se wp14">
+<w:document xmlns:wpc="http://schemas.microsoft.com/office/word/2010/wordprocessingCanvas" xmlns:cx="http://schemas.microsoft.com/office/drawing/2014/chartex" xmlns:cx1="http://schemas.microsoft.com/office/drawing/2015/9/8/chartex" xmlns:cx2="http://schemas.microsoft.com/office/drawing/2015/10/21/chartex" xmlns:cx3="http://schemas.microsoft.com/office/drawing/2016/5/9/chartex" xmlns:cx4="http://schemas.microsoft.com/office/drawing/2016/5/10/chartex" xmlns:cx5="http://schemas.microsoft.com/office/drawing/2016/5/11/chartex" xmlns:cx6="http://schemas.microsoft.com/office/drawing/2016/5/12/chartex" xmlns:cx7="http://schemas.microsoft.com/office/drawing/2016/5/13/chartex" xmlns:cx8="http://schemas.microsoft.com/office/drawing/2016/5/14/chartex" xmlns:mc="http://schemas.openxmlformats.org/markup-compatibility/2006" xmlns:aink="http://schemas.microsoft.com/office/drawing/2016/ink" xmlns:am3d="http://schemas.microsoft.com/office/drawing/2017/model3d" xmlns:o="urn:schemas-microsoft-com:office:office" xmlns:r="http://schemas.openxmlformats.org/officeDocument/2006/relationships" xmlns:m="http://schemas.openxmlformats.org/officeDocument/2006/math" xmlns:v="urn:schemas-microsoft-com:vml" xmlns:wp14="http://schemas.microsoft.com/office/word/2010/wordprocessingDrawing" xmlns:wp="http://schemas.openxmlformats.org/drawingml/2006/wordprocessingDrawing" xmlns:w10="urn:schemas-microsoft-com:office:word" xmlns:w="http://schemas.openxmlformats.org/wordprocessingml/2006/main" xmlns:w14="http://schemas.microsoft.com/office/word/2010/wordml" xmlns:w15="http://schemas.microsoft.com/office/word/2012/wordml" xmlns:w16cex="http://schemas.microsoft.com/office/word/2018/wordml/cex" xmlns:w16cid="http://schemas.microsoft.com/office/word/2016/wordml/cid" xmlns:w16="http://schemas.microsoft.com/office/word/2018/wordml" xmlns:w16se="http://schemas.microsoft.com/office/word/2015/wordml/symex" xmlns:wpg="http://schemas.microsoft.com/office/word/2010/wordprocessingGroup" xmlns:wpi="http://schemas.microsoft.com/office/word/2010/wordprocessingInk" xmlns:wne="http://schemas.microsoft.com/office/word/2006/wordml" xmlns:wps="http://schemas.microsoft.com/office/word/2010/wordprocessingShape" mc:Ignorable="w14 w15 w16se w16cid w16 w16cex wp14">
   <w:background w:color="FFFFFF"/>
   <w:body>
     <w:p>
@@ -216,8 +216,7 @@
         <w:widowControl w:val="0"/>
         <w:contextualSpacing w:val="0"/>
       </w:pPr>
-      <w:bookmarkStart w:id="5" w:name="_f3hbr6p0ak37" w:colFirst="0" w:colLast="0"/>
-      <w:bookmarkEnd w:id="5"/>
+      <w:bookmarkStart w:id="5" w:name="_Toc71494091"/>
       <w:r>
         <w:rPr>
           <w:sz w:val="36"/>
@@ -225,6 +224,7 @@
         </w:rPr>
         <w:t>Table of Contents</w:t>
       </w:r>
+      <w:bookmarkEnd w:id="5"/>
     </w:p>
     <w:p>
       <w:pPr>
@@ -243,7 +243,16 @@
       <w:sdtContent>
         <w:p>
           <w:pPr>
-            <w:spacing w:before="80"/>
+            <w:pStyle w:val="TOC1"/>
+            <w:tabs>
+              <w:tab w:val="right" w:leader="dot" w:pos="9350"/>
+            </w:tabs>
+            <w:rPr>
+              <w:rFonts w:asciiTheme="minorHAnsi" w:eastAsiaTheme="minorEastAsia" w:hAnsiTheme="minorHAnsi" w:cstheme="minorBidi"/>
+              <w:noProof/>
+              <w:color w:val="auto"/>
+              <w:lang w:val="en-HK" w:eastAsia="en-GB"/>
+            </w:rPr>
           </w:pPr>
           <w:r>
             <w:fldChar w:fldCharType="begin"/>
@@ -254,39 +263,34 @@
           <w:r>
             <w:fldChar w:fldCharType="separate"/>
           </w:r>
-          <w:hyperlink w:anchor="_f3hbr6p0ak37">
+          <w:hyperlink w:anchor="_Toc71494091" w:history="1">
             <w:r>
               <w:rPr>
-                <w:color w:val="1155CC"/>
-                <w:u w:val="single"/>
+                <w:rStyle w:val="Hyperlink"/>
+                <w:noProof/>
               </w:rPr>
-              <w:t>Table of Cont</w:t>
-            </w:r>
-            <w:r>
-              <w:rPr>
-                <w:color w:val="1155CC"/>
-                <w:u w:val="single"/>
-              </w:rPr>
-              <w:t>e</w:t>
-            </w:r>
-            <w:r>
-              <w:rPr>
-                <w:color w:val="1155CC"/>
-                <w:u w:val="single"/>
-              </w:rPr>
-              <w:t>nts</w:t>
+              <w:t>Table of Contents</w:t>
             </w:r>
           </w:hyperlink>
         </w:p>
         <w:p>
           <w:pPr>
-            <w:spacing w:before="200"/>
+            <w:pStyle w:val="TOC1"/>
+            <w:tabs>
+              <w:tab w:val="right" w:leader="dot" w:pos="9350"/>
+            </w:tabs>
+            <w:rPr>
+              <w:rFonts w:asciiTheme="minorHAnsi" w:eastAsiaTheme="minorEastAsia" w:hAnsiTheme="minorHAnsi" w:cstheme="minorBidi"/>
+              <w:noProof/>
+              <w:color w:val="auto"/>
+              <w:lang w:val="en-HK" w:eastAsia="en-GB"/>
+            </w:rPr>
           </w:pPr>
-          <w:hyperlink w:anchor="_e5akww2oi216">
+          <w:hyperlink w:anchor="_Toc71494092" w:history="1">
             <w:r>
               <w:rPr>
-                <w:color w:val="1155CC"/>
-                <w:u w:val="single"/>
+                <w:rStyle w:val="Hyperlink"/>
+                <w:noProof/>
               </w:rPr>
               <w:t>Design History</w:t>
             </w:r>
@@ -294,55 +298,68 @@
         </w:p>
         <w:p>
           <w:pPr>
-            <w:spacing w:before="200"/>
+            <w:pStyle w:val="TOC1"/>
+            <w:tabs>
+              <w:tab w:val="right" w:leader="dot" w:pos="9350"/>
+            </w:tabs>
+            <w:rPr>
+              <w:rFonts w:asciiTheme="minorHAnsi" w:eastAsiaTheme="minorEastAsia" w:hAnsiTheme="minorHAnsi" w:cstheme="minorBidi"/>
+              <w:noProof/>
+              <w:color w:val="auto"/>
+              <w:lang w:val="en-HK" w:eastAsia="en-GB"/>
+            </w:rPr>
           </w:pPr>
-          <w:hyperlink w:anchor="_j2kld1ana13b">
+          <w:hyperlink w:anchor="_Toc71494093" w:history="1">
             <w:r>
               <w:rPr>
-                <w:color w:val="1155CC"/>
-                <w:u w:val="single"/>
+                <w:rStyle w:val="Hyperlink"/>
+                <w:noProof/>
               </w:rPr>
-              <w:t>Solution</w:t>
-            </w:r>
-            <w:r>
-              <w:rPr>
-                <w:color w:val="1155CC"/>
-                <w:u w:val="single"/>
-              </w:rPr>
-              <w:t xml:space="preserve"> Overview</w:t>
+              <w:t>Solution Overview</w:t>
             </w:r>
           </w:hyperlink>
         </w:p>
         <w:p>
           <w:pPr>
-            <w:ind w:left="360"/>
+            <w:pStyle w:val="TOC1"/>
+            <w:tabs>
+              <w:tab w:val="right" w:leader="dot" w:pos="9350"/>
+            </w:tabs>
+            <w:rPr>
+              <w:rFonts w:asciiTheme="minorHAnsi" w:eastAsiaTheme="minorEastAsia" w:hAnsiTheme="minorHAnsi" w:cstheme="minorBidi"/>
+              <w:noProof/>
+              <w:color w:val="auto"/>
+              <w:lang w:val="en-HK" w:eastAsia="en-GB"/>
+            </w:rPr>
           </w:pPr>
-          <w:hyperlink w:anchor="_i566fs1eqqtn">
+          <w:hyperlink w:anchor="_Toc71494094" w:history="1">
             <w:r>
               <w:rPr>
-                <w:color w:val="1155CC"/>
-                <w:u w:val="single"/>
+                <w:rStyle w:val="Hyperlink"/>
+                <w:noProof/>
               </w:rPr>
-              <w:t>Solution</w:t>
-            </w:r>
-            <w:r>
-              <w:rPr>
-                <w:color w:val="1155CC"/>
-                <w:u w:val="single"/>
-              </w:rPr>
-              <w:t xml:space="preserve"> Summary</w:t>
+              <w:t>Solution Summary</w:t>
             </w:r>
           </w:hyperlink>
         </w:p>
         <w:p>
           <w:pPr>
-            <w:ind w:left="360"/>
+            <w:pStyle w:val="TOC2"/>
+            <w:tabs>
+              <w:tab w:val="right" w:leader="dot" w:pos="9350"/>
+            </w:tabs>
+            <w:rPr>
+              <w:rFonts w:asciiTheme="minorHAnsi" w:eastAsiaTheme="minorEastAsia" w:hAnsiTheme="minorHAnsi" w:cstheme="minorBidi"/>
+              <w:noProof/>
+              <w:color w:val="auto"/>
+              <w:lang w:val="en-HK" w:eastAsia="en-GB"/>
+            </w:rPr>
           </w:pPr>
-          <w:hyperlink w:anchor="_w0h9hbmhvcr">
+          <w:hyperlink w:anchor="_Toc71494095" w:history="1">
             <w:r>
               <w:rPr>
-                <w:color w:val="1155CC"/>
-                <w:u w:val="single"/>
+                <w:rStyle w:val="Hyperlink"/>
+                <w:noProof/>
               </w:rPr>
               <w:t>Target Platform</w:t>
             </w:r>
@@ -350,13 +367,22 @@
         </w:p>
         <w:p>
           <w:pPr>
-            <w:spacing w:before="200"/>
+            <w:pStyle w:val="TOC1"/>
+            <w:tabs>
+              <w:tab w:val="right" w:leader="dot" w:pos="9350"/>
+            </w:tabs>
+            <w:rPr>
+              <w:rFonts w:asciiTheme="minorHAnsi" w:eastAsiaTheme="minorEastAsia" w:hAnsiTheme="minorHAnsi" w:cstheme="minorBidi"/>
+              <w:noProof/>
+              <w:color w:val="auto"/>
+              <w:lang w:val="en-HK" w:eastAsia="en-GB"/>
+            </w:rPr>
           </w:pPr>
-          <w:hyperlink w:anchor="_h7psffrwssbg">
+          <w:hyperlink w:anchor="_Toc71494096" w:history="1">
             <w:r>
               <w:rPr>
-                <w:color w:val="1155CC"/>
-                <w:u w:val="single"/>
+                <w:rStyle w:val="Hyperlink"/>
+                <w:noProof/>
               </w:rPr>
               <w:t>Development Overview</w:t>
             </w:r>
@@ -364,13 +390,22 @@
         </w:p>
         <w:p>
           <w:pPr>
-            <w:ind w:left="360"/>
+            <w:pStyle w:val="TOC1"/>
+            <w:tabs>
+              <w:tab w:val="right" w:leader="dot" w:pos="9350"/>
+            </w:tabs>
+            <w:rPr>
+              <w:rFonts w:asciiTheme="minorHAnsi" w:eastAsiaTheme="minorEastAsia" w:hAnsiTheme="minorHAnsi" w:cstheme="minorBidi"/>
+              <w:noProof/>
+              <w:color w:val="auto"/>
+              <w:lang w:val="en-HK" w:eastAsia="en-GB"/>
+            </w:rPr>
           </w:pPr>
-          <w:hyperlink w:anchor="_xxk0bak9cyj9">
+          <w:hyperlink w:anchor="_Toc71494097" w:history="1">
             <w:r>
               <w:rPr>
-                <w:color w:val="1155CC"/>
-                <w:u w:val="single"/>
+                <w:rStyle w:val="Hyperlink"/>
+                <w:noProof/>
               </w:rPr>
               <w:t>Development Team</w:t>
             </w:r>
@@ -378,13 +413,22 @@
         </w:p>
         <w:p>
           <w:pPr>
-            <w:ind w:left="360"/>
+            <w:pStyle w:val="TOC1"/>
+            <w:tabs>
+              <w:tab w:val="right" w:leader="dot" w:pos="9350"/>
+            </w:tabs>
+            <w:rPr>
+              <w:rFonts w:asciiTheme="minorHAnsi" w:eastAsiaTheme="minorEastAsia" w:hAnsiTheme="minorHAnsi" w:cstheme="minorBidi"/>
+              <w:noProof/>
+              <w:color w:val="auto"/>
+              <w:lang w:val="en-HK" w:eastAsia="en-GB"/>
+            </w:rPr>
           </w:pPr>
-          <w:hyperlink w:anchor="_drxstdfky6pr">
+          <w:hyperlink w:anchor="_Toc71494098" w:history="1">
             <w:r>
               <w:rPr>
-                <w:color w:val="1155CC"/>
-                <w:u w:val="single"/>
+                <w:rStyle w:val="Hyperlink"/>
+                <w:noProof/>
               </w:rPr>
               <w:t>Development Software</w:t>
             </w:r>
@@ -392,13 +436,22 @@
         </w:p>
         <w:p>
           <w:pPr>
-            <w:ind w:left="360"/>
+            <w:pStyle w:val="TOC1"/>
+            <w:tabs>
+              <w:tab w:val="right" w:leader="dot" w:pos="9350"/>
+            </w:tabs>
+            <w:rPr>
+              <w:rFonts w:asciiTheme="minorHAnsi" w:eastAsiaTheme="minorEastAsia" w:hAnsiTheme="minorHAnsi" w:cstheme="minorBidi"/>
+              <w:noProof/>
+              <w:color w:val="auto"/>
+              <w:lang w:val="en-HK" w:eastAsia="en-GB"/>
+            </w:rPr>
           </w:pPr>
-          <w:hyperlink w:anchor="_3wx81gnjfbw1">
+          <w:hyperlink w:anchor="_Toc71494099" w:history="1">
             <w:r>
               <w:rPr>
-                <w:color w:val="1155CC"/>
-                <w:u w:val="single"/>
+                <w:rStyle w:val="Hyperlink"/>
+                <w:noProof/>
               </w:rPr>
               <w:t>External Code</w:t>
             </w:r>
@@ -406,27 +459,45 @@
         </w:p>
         <w:p>
           <w:pPr>
-            <w:spacing w:before="200"/>
+            <w:pStyle w:val="TOC1"/>
+            <w:tabs>
+              <w:tab w:val="right" w:leader="dot" w:pos="9350"/>
+            </w:tabs>
+            <w:rPr>
+              <w:rFonts w:asciiTheme="minorHAnsi" w:eastAsiaTheme="minorEastAsia" w:hAnsiTheme="minorHAnsi" w:cstheme="minorBidi"/>
+              <w:noProof/>
+              <w:color w:val="auto"/>
+              <w:lang w:val="en-HK" w:eastAsia="en-GB"/>
+            </w:rPr>
           </w:pPr>
-          <w:hyperlink w:anchor="_hm65yr3rs85w">
+          <w:hyperlink w:anchor="_Toc71494100" w:history="1">
             <w:r>
               <w:rPr>
-                <w:color w:val="1155CC"/>
-                <w:u w:val="single"/>
+                <w:rStyle w:val="Hyperlink"/>
+                <w:noProof/>
               </w:rPr>
-              <w:t>Game Mechanics</w:t>
+              <w:t>Solution Implementation</w:t>
             </w:r>
           </w:hyperlink>
         </w:p>
         <w:p>
           <w:pPr>
-            <w:ind w:firstLine="360"/>
+            <w:pStyle w:val="TOC1"/>
+            <w:tabs>
+              <w:tab w:val="right" w:leader="dot" w:pos="9350"/>
+            </w:tabs>
+            <w:rPr>
+              <w:rFonts w:asciiTheme="minorHAnsi" w:eastAsiaTheme="minorEastAsia" w:hAnsiTheme="minorHAnsi" w:cstheme="minorBidi"/>
+              <w:noProof/>
+              <w:color w:val="auto"/>
+              <w:lang w:val="en-HK" w:eastAsia="en-GB"/>
+            </w:rPr>
           </w:pPr>
-          <w:hyperlink w:anchor="_c2kb94gs6u8i">
+          <w:hyperlink w:anchor="_Toc71494101" w:history="1">
             <w:r>
               <w:rPr>
-                <w:color w:val="1155CC"/>
-                <w:u w:val="single"/>
+                <w:rStyle w:val="Hyperlink"/>
+                <w:noProof/>
               </w:rPr>
               <w:t>Main Technical Requirements</w:t>
             </w:r>
@@ -434,13 +505,22 @@
         </w:p>
         <w:p>
           <w:pPr>
-            <w:ind w:firstLine="360"/>
+            <w:pStyle w:val="TOC1"/>
+            <w:tabs>
+              <w:tab w:val="right" w:leader="dot" w:pos="9350"/>
+            </w:tabs>
+            <w:rPr>
+              <w:rFonts w:asciiTheme="minorHAnsi" w:eastAsiaTheme="minorEastAsia" w:hAnsiTheme="minorHAnsi" w:cstheme="minorBidi"/>
+              <w:noProof/>
+              <w:color w:val="auto"/>
+              <w:lang w:val="en-HK" w:eastAsia="en-GB"/>
+            </w:rPr>
           </w:pPr>
-          <w:hyperlink w:anchor="_yxdrr8vse4bb">
+          <w:hyperlink w:anchor="_Toc71494102" w:history="1">
             <w:r>
               <w:rPr>
-                <w:color w:val="1155CC"/>
-                <w:u w:val="single"/>
+                <w:rStyle w:val="Hyperlink"/>
+                <w:noProof/>
               </w:rPr>
               <w:t>Architecture</w:t>
             </w:r>
@@ -448,27 +528,45 @@
         </w:p>
         <w:p>
           <w:pPr>
-            <w:ind w:firstLine="360"/>
+            <w:pStyle w:val="TOC1"/>
+            <w:tabs>
+              <w:tab w:val="right" w:leader="dot" w:pos="9350"/>
+            </w:tabs>
+            <w:rPr>
+              <w:rFonts w:asciiTheme="minorHAnsi" w:eastAsiaTheme="minorEastAsia" w:hAnsiTheme="minorHAnsi" w:cstheme="minorBidi"/>
+              <w:noProof/>
+              <w:color w:val="auto"/>
+              <w:lang w:val="en-HK" w:eastAsia="en-GB"/>
+            </w:rPr>
           </w:pPr>
-          <w:hyperlink w:anchor="_93tph0q2eust">
+          <w:hyperlink w:anchor="_Toc71494103" w:history="1">
             <w:r>
               <w:rPr>
-                <w:color w:val="1155CC"/>
-                <w:u w:val="single"/>
+                <w:rStyle w:val="Hyperlink"/>
+                <w:noProof/>
               </w:rPr>
-              <w:t>Game Flow</w:t>
+              <w:t>System Flow</w:t>
             </w:r>
           </w:hyperlink>
         </w:p>
         <w:p>
           <w:pPr>
-            <w:ind w:firstLine="360"/>
+            <w:pStyle w:val="TOC1"/>
+            <w:tabs>
+              <w:tab w:val="right" w:leader="dot" w:pos="9350"/>
+            </w:tabs>
+            <w:rPr>
+              <w:rFonts w:asciiTheme="minorHAnsi" w:eastAsiaTheme="minorEastAsia" w:hAnsiTheme="minorHAnsi" w:cstheme="minorBidi"/>
+              <w:noProof/>
+              <w:color w:val="auto"/>
+              <w:lang w:val="en-HK" w:eastAsia="en-GB"/>
+            </w:rPr>
           </w:pPr>
-          <w:hyperlink w:anchor="_dal8viau5j83">
+          <w:hyperlink w:anchor="_Toc71494104" w:history="1">
             <w:r>
               <w:rPr>
-                <w:color w:val="1155CC"/>
-                <w:u w:val="single"/>
+                <w:rStyle w:val="Hyperlink"/>
+                <w:noProof/>
               </w:rPr>
               <w:t>Graphics</w:t>
             </w:r>
@@ -476,13 +574,22 @@
         </w:p>
         <w:p>
           <w:pPr>
-            <w:ind w:firstLine="360"/>
+            <w:pStyle w:val="TOC1"/>
+            <w:tabs>
+              <w:tab w:val="right" w:leader="dot" w:pos="9350"/>
+            </w:tabs>
+            <w:rPr>
+              <w:rFonts w:asciiTheme="minorHAnsi" w:eastAsiaTheme="minorEastAsia" w:hAnsiTheme="minorHAnsi" w:cstheme="minorBidi"/>
+              <w:noProof/>
+              <w:color w:val="auto"/>
+              <w:lang w:val="en-HK" w:eastAsia="en-GB"/>
+            </w:rPr>
           </w:pPr>
-          <w:hyperlink w:anchor="_oc7d279r9ymu">
+          <w:hyperlink w:anchor="_Toc71494105" w:history="1">
             <w:r>
               <w:rPr>
-                <w:color w:val="1155CC"/>
-                <w:u w:val="single"/>
+                <w:rStyle w:val="Hyperlink"/>
+                <w:noProof/>
               </w:rPr>
               <w:t>Audio</w:t>
             </w:r>
@@ -490,29 +597,24 @@
         </w:p>
         <w:p>
           <w:pPr>
-            <w:ind w:firstLine="360"/>
+            <w:pStyle w:val="TOC1"/>
+            <w:tabs>
+              <w:tab w:val="right" w:leader="dot" w:pos="9350"/>
+            </w:tabs>
+            <w:rPr>
+              <w:rFonts w:asciiTheme="minorHAnsi" w:eastAsiaTheme="minorEastAsia" w:hAnsiTheme="minorHAnsi" w:cstheme="minorBidi"/>
+              <w:noProof/>
+              <w:color w:val="auto"/>
+              <w:lang w:val="en-HK" w:eastAsia="en-GB"/>
+            </w:rPr>
           </w:pPr>
-          <w:hyperlink w:anchor="_jm2i9mtxtpro">
+          <w:hyperlink w:anchor="_Toc71494106" w:history="1">
             <w:r>
               <w:rPr>
-                <w:color w:val="1155CC"/>
-                <w:u w:val="single"/>
+                <w:rStyle w:val="Hyperlink"/>
+                <w:noProof/>
               </w:rPr>
               <w:t>Game Objects and Logic</w:t>
-            </w:r>
-          </w:hyperlink>
-        </w:p>
-        <w:p>
-          <w:pPr>
-            <w:spacing w:before="200"/>
-          </w:pPr>
-          <w:hyperlink w:anchor="_rvrktgcok4ku">
-            <w:r>
-              <w:rPr>
-                <w:color w:val="1155CC"/>
-                <w:u w:val="single"/>
-              </w:rPr>
-              <w:t>User Interface</w:t>
             </w:r>
           </w:hyperlink>
         </w:p>
@@ -521,15 +623,6 @@
             <w:spacing w:after="80"/>
             <w:ind w:firstLine="360"/>
           </w:pPr>
-          <w:hyperlink w:anchor="_9sbf9gvn1b4w">
-            <w:r>
-              <w:rPr>
-                <w:color w:val="1155CC"/>
-                <w:u w:val="single"/>
-              </w:rPr>
-              <w:t>In Game HUD</w:t>
-            </w:r>
-          </w:hyperlink>
           <w:r>
             <w:fldChar w:fldCharType="end"/>
           </w:r>
@@ -578,8 +671,6 @@
           <w:szCs w:val="36"/>
         </w:rPr>
       </w:pPr>
-      <w:bookmarkStart w:id="8" w:name="_e5akww2oi216" w:colFirst="0" w:colLast="0"/>
-      <w:bookmarkEnd w:id="8"/>
     </w:p>
     <w:p>
       <w:pPr>
@@ -628,13 +719,22 @@
         <w:widowControl w:val="0"/>
         <w:contextualSpacing w:val="0"/>
       </w:pPr>
+      <w:bookmarkStart w:id="8" w:name="_Toc71494092"/>
       <w:r>
         <w:rPr>
           <w:sz w:val="36"/>
           <w:szCs w:val="36"/>
         </w:rPr>
         <w:lastRenderedPageBreak/>
-        <w:t xml:space="preserve">Design History </w:t>
+        <w:t>Design History</w:t>
+      </w:r>
+      <w:bookmarkEnd w:id="8"/>
+      <w:r>
+        <w:rPr>
+          <w:sz w:val="36"/>
+          <w:szCs w:val="36"/>
+        </w:rPr>
+        <w:t xml:space="preserve"> </w:t>
       </w:r>
     </w:p>
     <w:p/>
@@ -677,9 +777,7 @@
         </w:rPr>
       </w:pPr>
       <w:bookmarkStart w:id="9" w:name="_z1xuxwfs0wgy" w:colFirst="0" w:colLast="0"/>
-      <w:bookmarkStart w:id="10" w:name="_j2kld1ana13b" w:colFirst="0" w:colLast="0"/>
       <w:bookmarkEnd w:id="9"/>
-      <w:bookmarkEnd w:id="10"/>
     </w:p>
     <w:p>
       <w:pPr>
@@ -689,6 +787,7 @@
         <w:widowControl w:val="0"/>
         <w:contextualSpacing w:val="0"/>
       </w:pPr>
+      <w:bookmarkStart w:id="10" w:name="_Toc71494093"/>
       <w:r>
         <w:rPr>
           <w:sz w:val="48"/>
@@ -703,6 +802,7 @@
         </w:rPr>
         <w:t xml:space="preserve"> Overview</w:t>
       </w:r>
+      <w:bookmarkEnd w:id="10"/>
     </w:p>
     <w:p>
       <w:r>
@@ -717,8 +817,7 @@
         <w:widowControl w:val="0"/>
         <w:contextualSpacing w:val="0"/>
       </w:pPr>
-      <w:bookmarkStart w:id="11" w:name="_i566fs1eqqtn" w:colFirst="0" w:colLast="0"/>
-      <w:bookmarkEnd w:id="11"/>
+      <w:bookmarkStart w:id="11" w:name="_Toc71494094"/>
       <w:r>
         <w:rPr>
           <w:sz w:val="36"/>
@@ -733,25 +832,63 @@
         </w:rPr>
         <w:t xml:space="preserve"> Summary</w:t>
       </w:r>
-    </w:p>
-    <w:p/>
-    <w:p>
-      <w:pPr>
-        <w:widowControl w:val="0"/>
-        <w:rPr>
-          <w:sz w:val="28"/>
-          <w:szCs w:val="28"/>
-        </w:rPr>
-      </w:pPr>
-      <w:r>
-        <w:rPr>
-          <w:sz w:val="28"/>
-          <w:szCs w:val="28"/>
-        </w:rPr>
-        <w:t xml:space="preserve">The match making system is responsible for match making the players based on the game mode they pick, which is PvP or 1v1, a team of 2v2, and a team of 3v3. The first mode, which is 1v1, is </w:t>
-      </w:r>
-      <w:bookmarkStart w:id="12" w:name="_GoBack"/>
-      <w:bookmarkEnd w:id="12"/>
+      <w:bookmarkEnd w:id="11"/>
+    </w:p>
+    <w:p/>
+    <w:p>
+      <w:pPr>
+        <w:widowControl w:val="0"/>
+        <w:rPr>
+          <w:sz w:val="28"/>
+          <w:szCs w:val="28"/>
+        </w:rPr>
+      </w:pPr>
+      <w:r>
+        <w:rPr>
+          <w:sz w:val="28"/>
+          <w:szCs w:val="28"/>
+        </w:rPr>
+        <w:t xml:space="preserve">The match making system is responsible for match making the players based on the game mode they pick, which is </w:t>
+      </w:r>
+      <w:proofErr w:type="spellStart"/>
+      <w:r>
+        <w:rPr>
+          <w:sz w:val="28"/>
+          <w:szCs w:val="28"/>
+        </w:rPr>
+        <w:t>PvP</w:t>
+      </w:r>
+      <w:proofErr w:type="spellEnd"/>
+      <w:r>
+        <w:rPr>
+          <w:sz w:val="28"/>
+          <w:szCs w:val="28"/>
+        </w:rPr>
+        <w:t xml:space="preserve"> or 1v1, a team of 2v2, and a team of 3v3. </w:t>
+      </w:r>
+    </w:p>
+    <w:p>
+      <w:pPr>
+        <w:widowControl w:val="0"/>
+        <w:rPr>
+          <w:sz w:val="28"/>
+          <w:szCs w:val="28"/>
+        </w:rPr>
+      </w:pPr>
+      <w:r>
+        <w:rPr>
+          <w:sz w:val="28"/>
+          <w:szCs w:val="28"/>
+        </w:rPr>
+        <w:t xml:space="preserve">The solution load all the players in the JSON file, as </w:t>
+      </w:r>
+      <w:r>
+        <w:rPr>
+          <w:sz w:val="28"/>
+          <w:szCs w:val="28"/>
+        </w:rPr>
+        <w:t>the players enter the queue waiting to be matched, the matchmaker system tries to find a match for each player based on the SR (Skills Ranking) of both of them, there is also a team SR that is calculated and are matched in the same way as matching two player together, the solution includes UI stats elements that shows how the system works during run-time with different controls that can be used to monitor the matchmaking process.</w:t>
+      </w:r>
     </w:p>
     <w:p>
       <w:pPr>
@@ -761,8 +898,7 @@
         <w:widowControl w:val="0"/>
         <w:contextualSpacing w:val="0"/>
       </w:pPr>
-      <w:bookmarkStart w:id="13" w:name="_w0h9hbmhvcr" w:colFirst="0" w:colLast="0"/>
-      <w:bookmarkEnd w:id="13"/>
+      <w:bookmarkStart w:id="12" w:name="_Toc71494095"/>
       <w:r>
         <w:rPr>
           <w:sz w:val="36"/>
@@ -770,57 +906,16 @@
         </w:rPr>
         <w:t>Target Platform</w:t>
       </w:r>
-    </w:p>
-    <w:p/>
-    <w:p>
-      <w:r>
-        <w:rPr>
-          <w:sz w:val="28"/>
-          <w:szCs w:val="28"/>
-        </w:rPr>
-        <w:t>As a</w:t>
-      </w:r>
-      <w:r>
-        <w:rPr>
-          <w:sz w:val="28"/>
-          <w:szCs w:val="28"/>
-        </w:rPr>
-        <w:t xml:space="preserve"> </w:t>
-      </w:r>
-      <w:r>
-        <w:rPr>
-          <w:sz w:val="28"/>
-          <w:szCs w:val="28"/>
-        </w:rPr>
-        <w:t>casual</w:t>
-      </w:r>
-      <w:r>
-        <w:rPr>
-          <w:sz w:val="28"/>
-          <w:szCs w:val="28"/>
-        </w:rPr>
-        <w:t xml:space="preserve"> game</w:t>
-      </w:r>
-      <w:r>
-        <w:rPr>
-          <w:sz w:val="28"/>
-          <w:szCs w:val="28"/>
-        </w:rPr>
-        <w:t>, it mainly target</w:t>
-      </w:r>
-      <w:r>
-        <w:rPr>
-          <w:sz w:val="28"/>
-          <w:szCs w:val="28"/>
-        </w:rPr>
-        <w:t xml:space="preserve"> PC</w:t>
-      </w:r>
-      <w:r>
-        <w:rPr>
-          <w:sz w:val="28"/>
-          <w:szCs w:val="28"/>
-        </w:rPr>
-        <w:t xml:space="preserve"> web browsers</w:t>
+      <w:bookmarkEnd w:id="12"/>
+    </w:p>
+    <w:p/>
+    <w:p>
+      <w:r>
+        <w:rPr>
+          <w:sz w:val="28"/>
+          <w:szCs w:val="28"/>
+        </w:rPr>
+        <w:t>As a generic matchmaking solution</w:t>
       </w:r>
       <w:r>
         <w:rPr>
@@ -834,21 +929,7 @@
           <w:sz w:val="28"/>
           <w:szCs w:val="28"/>
         </w:rPr>
-        <w:t xml:space="preserve">with support to </w:t>
-      </w:r>
-      <w:r>
-        <w:rPr>
-          <w:sz w:val="28"/>
-          <w:szCs w:val="28"/>
-        </w:rPr>
-        <w:t>mobile web browsers too</w:t>
-      </w:r>
-      <w:r>
-        <w:rPr>
-          <w:sz w:val="28"/>
-          <w:szCs w:val="28"/>
-        </w:rPr>
-        <w:t>.</w:t>
+        <w:t>it can be used with any platform weather it’s a PC, Mac, or mobile platforms.</w:t>
       </w:r>
     </w:p>
     <w:p/>
@@ -864,8 +945,6 @@
           <w:szCs w:val="48"/>
         </w:rPr>
       </w:pPr>
-      <w:bookmarkStart w:id="14" w:name="_h7psffrwssbg" w:colFirst="0" w:colLast="0"/>
-      <w:bookmarkEnd w:id="14"/>
     </w:p>
     <w:p>
       <w:pPr>
@@ -875,6 +954,7 @@
         <w:widowControl w:val="0"/>
         <w:contextualSpacing w:val="0"/>
       </w:pPr>
+      <w:bookmarkStart w:id="13" w:name="_Toc71494096"/>
       <w:r>
         <w:rPr>
           <w:sz w:val="48"/>
@@ -882,6 +962,7 @@
         </w:rPr>
         <w:t>Development Overview</w:t>
       </w:r>
+      <w:bookmarkEnd w:id="13"/>
     </w:p>
     <w:p>
       <w:r>
@@ -896,8 +977,7 @@
         <w:widowControl w:val="0"/>
         <w:contextualSpacing w:val="0"/>
       </w:pPr>
-      <w:bookmarkStart w:id="15" w:name="_xxk0bak9cyj9" w:colFirst="0" w:colLast="0"/>
-      <w:bookmarkEnd w:id="15"/>
+      <w:bookmarkStart w:id="14" w:name="_Toc71494097"/>
       <w:r>
         <w:rPr>
           <w:sz w:val="36"/>
@@ -905,6 +985,7 @@
         </w:rPr>
         <w:t>Development Team</w:t>
       </w:r>
+      <w:bookmarkEnd w:id="14"/>
     </w:p>
     <w:p/>
     <w:p>
@@ -916,7 +997,16 @@
             <w:szCs w:val="28"/>
             <w:u w:val="single"/>
           </w:rPr>
-          <w:t>Omar Saeed</w:t>
+          <w:t xml:space="preserve">Omar </w:t>
+        </w:r>
+        <w:r>
+          <w:rPr>
+            <w:color w:val="1155CC"/>
+            <w:sz w:val="28"/>
+            <w:szCs w:val="28"/>
+            <w:u w:val="single"/>
+          </w:rPr>
+          <w:t>Ibrahim</w:t>
         </w:r>
       </w:hyperlink>
     </w:p>
@@ -927,14 +1017,7 @@
           <w:sz w:val="28"/>
           <w:szCs w:val="28"/>
         </w:rPr>
-        <w:t>Game Design and implementation, UI Design, Animations, Sounds, AI, pretty everything</w:t>
-      </w:r>
-      <w:r>
-        <w:rPr>
-          <w:sz w:val="28"/>
-          <w:szCs w:val="28"/>
-        </w:rPr>
-        <w:t>.</w:t>
+        <w:t>Match making system design and implementation, JSON data loading and parsing, and UI stats elements implementation.</w:t>
       </w:r>
       <w:r>
         <w:rPr>
@@ -953,24 +1036,24 @@
         <w:widowControl w:val="0"/>
         <w:contextualSpacing w:val="0"/>
       </w:pPr>
-      <w:bookmarkStart w:id="16" w:name="_drxstdfky6pr" w:colFirst="0" w:colLast="0"/>
-      <w:bookmarkEnd w:id="16"/>
+      <w:bookmarkStart w:id="15" w:name="_Toc71494098"/>
       <w:r>
         <w:rPr>
           <w:sz w:val="36"/>
           <w:szCs w:val="36"/>
         </w:rPr>
+        <w:lastRenderedPageBreak/>
         <w:t>Development Software</w:t>
       </w:r>
-    </w:p>
-    <w:p/>
-    <w:p>
-      <w:r>
-        <w:rPr>
-          <w:sz w:val="28"/>
-          <w:szCs w:val="28"/>
-        </w:rPr>
-        <w:lastRenderedPageBreak/>
+      <w:bookmarkEnd w:id="15"/>
+    </w:p>
+    <w:p/>
+    <w:p>
+      <w:r>
+        <w:rPr>
+          <w:sz w:val="28"/>
+          <w:szCs w:val="28"/>
+        </w:rPr>
         <w:t>Project is developed using</w:t>
       </w:r>
       <w:r>
@@ -985,7 +1068,69 @@
           <w:sz w:val="28"/>
           <w:szCs w:val="28"/>
         </w:rPr>
-        <w:t>Typescript</w:t>
+        <w:t>Unity game engine 2020.3.7 LTS</w:t>
+      </w:r>
+      <w:r>
+        <w:rPr>
+          <w:sz w:val="28"/>
+          <w:szCs w:val="28"/>
+        </w:rPr>
+        <w:t xml:space="preserve">, Version control </w:t>
+      </w:r>
+      <w:r>
+        <w:rPr>
+          <w:sz w:val="28"/>
+          <w:szCs w:val="28"/>
+        </w:rPr>
+        <w:t>is</w:t>
+      </w:r>
+      <w:r>
+        <w:rPr>
+          <w:sz w:val="28"/>
+          <w:szCs w:val="28"/>
+        </w:rPr>
+        <w:t xml:space="preserve"> handled by </w:t>
+      </w:r>
+      <w:r>
+        <w:fldChar w:fldCharType="begin"/>
+      </w:r>
+      <w:r>
+        <w:instrText xml:space="preserve"> HYPERLINK "http://git-scm.com/" \h </w:instrText>
+      </w:r>
+      <w:r>
+        <w:fldChar w:fldCharType="separate"/>
+      </w:r>
+      <w:r>
+        <w:rPr>
+          <w:color w:val="1155CC"/>
+          <w:sz w:val="28"/>
+          <w:szCs w:val="28"/>
+          <w:u w:val="single"/>
+        </w:rPr>
+        <w:t>Git</w:t>
+      </w:r>
+      <w:r>
+        <w:rPr>
+          <w:color w:val="1155CC"/>
+          <w:sz w:val="28"/>
+          <w:szCs w:val="28"/>
+          <w:u w:val="single"/>
+        </w:rPr>
+        <w:fldChar w:fldCharType="end"/>
+      </w:r>
+      <w:r>
+        <w:rPr>
+          <w:sz w:val="28"/>
+          <w:szCs w:val="28"/>
+        </w:rPr>
+        <w:t xml:space="preserve"> with the repository hosted </w:t>
+      </w:r>
+      <w:r>
+        <w:rPr>
+          <w:sz w:val="28"/>
+          <w:szCs w:val="28"/>
+        </w:rPr>
+        <w:t>on</w:t>
       </w:r>
       <w:r>
         <w:rPr>
@@ -993,34 +1138,6 @@
           <w:szCs w:val="28"/>
         </w:rPr>
         <w:t xml:space="preserve"> </w:t>
-      </w:r>
-      <w:r>
-        <w:rPr>
-          <w:sz w:val="28"/>
-          <w:szCs w:val="28"/>
-        </w:rPr>
-        <w:t>and Pixi-js framework</w:t>
-      </w:r>
-      <w:r>
-        <w:rPr>
-          <w:sz w:val="28"/>
-          <w:szCs w:val="28"/>
-        </w:rPr>
-        <w:t xml:space="preserve">, Photoshop is used for UI image editing, Version control </w:t>
-      </w:r>
-      <w:r>
-        <w:rPr>
-          <w:sz w:val="28"/>
-          <w:szCs w:val="28"/>
-        </w:rPr>
-        <w:t>is</w:t>
-      </w:r>
-      <w:r>
-        <w:rPr>
-          <w:sz w:val="28"/>
-          <w:szCs w:val="28"/>
-        </w:rPr>
-        <w:t xml:space="preserve"> handled by </w:t>
       </w:r>
       <w:hyperlink r:id="rId8">
         <w:r>
@@ -1032,29 +1149,6 @@
           </w:rPr>
           <w:t>Git</w:t>
         </w:r>
-      </w:hyperlink>
-      <w:r>
-        <w:rPr>
-          <w:sz w:val="28"/>
-          <w:szCs w:val="28"/>
-        </w:rPr>
-        <w:t xml:space="preserve"> with the repository hosted </w:t>
-      </w:r>
-      <w:r>
-        <w:rPr>
-          <w:sz w:val="28"/>
-          <w:szCs w:val="28"/>
-        </w:rPr>
-        <w:t>on</w:t>
-      </w:r>
-      <w:r>
-        <w:rPr>
-          <w:sz w:val="28"/>
-          <w:szCs w:val="28"/>
-        </w:rPr>
-        <w:t xml:space="preserve"> </w:t>
-      </w:r>
-      <w:hyperlink r:id="rId9">
         <w:r>
           <w:rPr>
             <w:color w:val="1155CC"/>
@@ -1062,38 +1156,8 @@
             <w:szCs w:val="28"/>
             <w:u w:val="single"/>
           </w:rPr>
-          <w:t>GitHub</w:t>
+          <w:t>H</w:t>
         </w:r>
-      </w:hyperlink>
-      <w:r>
-        <w:rPr>
-          <w:sz w:val="28"/>
-          <w:szCs w:val="28"/>
-        </w:rPr>
-        <w:t>.</w:t>
-      </w:r>
-    </w:p>
-    <w:p>
-      <w:pPr>
-        <w:pStyle w:val="Heading1"/>
-        <w:keepNext w:val="0"/>
-        <w:keepLines w:val="0"/>
-        <w:widowControl w:val="0"/>
-        <w:contextualSpacing w:val="0"/>
-      </w:pPr>
-      <w:bookmarkStart w:id="17" w:name="_3wx81gnjfbw1" w:colFirst="0" w:colLast="0"/>
-      <w:bookmarkEnd w:id="17"/>
-      <w:r>
-        <w:rPr>
-          <w:sz w:val="36"/>
-          <w:szCs w:val="36"/>
-        </w:rPr>
-        <w:t>External Code</w:t>
-      </w:r>
-    </w:p>
-    <w:p/>
-    <w:p>
-      <w:hyperlink r:id="rId10">
         <w:r>
           <w:rPr>
             <w:color w:val="1155CC"/>
@@ -1101,45 +1165,17 @@
             <w:szCs w:val="28"/>
             <w:u w:val="single"/>
           </w:rPr>
-          <w:t>Howler.js</w:t>
+          <w:t>ub</w:t>
         </w:r>
       </w:hyperlink>
       <w:r>
         <w:rPr>
-          <w:color w:val="1155CC"/>
-          <w:sz w:val="28"/>
-          <w:szCs w:val="28"/>
-          <w:u w:val="single"/>
-        </w:rPr>
-        <w:t xml:space="preserve"> </w:t>
-      </w:r>
-      <w:r>
-        <w:rPr>
-          <w:sz w:val="28"/>
-          <w:szCs w:val="28"/>
-        </w:rPr>
-        <w:t>audio library for sound effects, I haven’t used any other plugin or ide, I used notepad++ for coding.</w:t>
-      </w:r>
-    </w:p>
-    <w:p/>
-    <w:p>
-      <w:r>
-        <w:rPr>
-          <w:sz w:val="28"/>
-          <w:szCs w:val="28"/>
-        </w:rPr>
-        <w:t>The game has been made from scratch</w:t>
-      </w:r>
-      <w:r>
-        <w:rPr>
           <w:sz w:val="28"/>
           <w:szCs w:val="28"/>
         </w:rPr>
         <w:t>.</w:t>
       </w:r>
     </w:p>
-    <w:p/>
-    <w:p/>
     <w:p>
       <w:pPr>
         <w:pStyle w:val="Heading1"/>
@@ -1148,21 +1184,86 @@
         <w:widowControl w:val="0"/>
         <w:contextualSpacing w:val="0"/>
       </w:pPr>
-      <w:bookmarkStart w:id="18" w:name="_hm65yr3rs85w" w:colFirst="0" w:colLast="0"/>
-      <w:bookmarkEnd w:id="18"/>
-      <w:r>
-        <w:rPr>
-          <w:sz w:val="48"/>
-          <w:szCs w:val="48"/>
-        </w:rPr>
-        <w:t>Game Mechanics</w:t>
-      </w:r>
-    </w:p>
-    <w:p>
-      <w:r>
-        <w:t>--------------------------------------------------------------------------------------------------------------------</w:t>
-      </w:r>
-    </w:p>
+      <w:bookmarkStart w:id="16" w:name="_Toc71494099"/>
+      <w:r>
+        <w:rPr>
+          <w:sz w:val="36"/>
+          <w:szCs w:val="36"/>
+        </w:rPr>
+        <w:t>External Code</w:t>
+      </w:r>
+      <w:bookmarkEnd w:id="16"/>
+    </w:p>
+    <w:p/>
+    <w:p>
+      <w:r>
+        <w:rPr>
+          <w:sz w:val="28"/>
+          <w:szCs w:val="28"/>
+        </w:rPr>
+        <w:t xml:space="preserve">I haven’t used any plugin </w:t>
+      </w:r>
+      <w:r>
+        <w:rPr>
+          <w:sz w:val="28"/>
+          <w:szCs w:val="28"/>
+        </w:rPr>
+        <w:t>or external code</w:t>
+      </w:r>
+      <w:r>
+        <w:rPr>
+          <w:sz w:val="28"/>
+          <w:szCs w:val="28"/>
+        </w:rPr>
+        <w:t xml:space="preserve">, I used </w:t>
+      </w:r>
+      <w:r>
+        <w:rPr>
+          <w:sz w:val="28"/>
+          <w:szCs w:val="28"/>
+        </w:rPr>
+        <w:t>visual studio IDE</w:t>
+      </w:r>
+      <w:r>
+        <w:rPr>
+          <w:sz w:val="28"/>
+          <w:szCs w:val="28"/>
+        </w:rPr>
+        <w:t xml:space="preserve"> for coding.</w:t>
+      </w:r>
+    </w:p>
+    <w:p/>
+    <w:p>
+      <w:r>
+        <w:rPr>
+          <w:sz w:val="28"/>
+          <w:szCs w:val="28"/>
+        </w:rPr>
+        <w:t xml:space="preserve">The </w:t>
+      </w:r>
+      <w:r>
+        <w:rPr>
+          <w:sz w:val="28"/>
+          <w:szCs w:val="28"/>
+        </w:rPr>
+        <w:t>solution</w:t>
+      </w:r>
+      <w:r>
+        <w:rPr>
+          <w:sz w:val="28"/>
+          <w:szCs w:val="28"/>
+        </w:rPr>
+        <w:t xml:space="preserve"> has been made from scratch</w:t>
+      </w:r>
+      <w:r>
+        <w:rPr>
+          <w:sz w:val="28"/>
+          <w:szCs w:val="28"/>
+        </w:rPr>
+        <w:t>.</w:t>
+      </w:r>
+    </w:p>
+    <w:p/>
     <w:p/>
     <w:p>
       <w:pPr>
@@ -1172,8 +1273,45 @@
         <w:widowControl w:val="0"/>
         <w:contextualSpacing w:val="0"/>
       </w:pPr>
-      <w:bookmarkStart w:id="19" w:name="_c2kb94gs6u8i" w:colFirst="0" w:colLast="0"/>
-      <w:bookmarkEnd w:id="19"/>
+      <w:bookmarkStart w:id="17" w:name="_Toc71494100"/>
+      <w:r>
+        <w:rPr>
+          <w:sz w:val="48"/>
+          <w:szCs w:val="48"/>
+        </w:rPr>
+        <w:t>Solution</w:t>
+      </w:r>
+      <w:r>
+        <w:rPr>
+          <w:sz w:val="48"/>
+          <w:szCs w:val="48"/>
+        </w:rPr>
+        <w:t xml:space="preserve"> </w:t>
+      </w:r>
+      <w:r>
+        <w:rPr>
+          <w:sz w:val="48"/>
+          <w:szCs w:val="48"/>
+        </w:rPr>
+        <w:t>Implementation</w:t>
+      </w:r>
+      <w:bookmarkEnd w:id="17"/>
+    </w:p>
+    <w:p>
+      <w:r>
+        <w:t>--------------------------------------------------------------------------------------------------------------------</w:t>
+      </w:r>
+    </w:p>
+    <w:p/>
+    <w:p>
+      <w:pPr>
+        <w:pStyle w:val="Heading1"/>
+        <w:keepNext w:val="0"/>
+        <w:keepLines w:val="0"/>
+        <w:widowControl w:val="0"/>
+        <w:contextualSpacing w:val="0"/>
+      </w:pPr>
+      <w:bookmarkStart w:id="18" w:name="_Toc71494101"/>
       <w:r>
         <w:rPr>
           <w:sz w:val="36"/>
@@ -1181,21 +1319,66 @@
         </w:rPr>
         <w:t>Main Technical Requirements</w:t>
       </w:r>
-    </w:p>
-    <w:p/>
-    <w:p>
-      <w:pPr>
-        <w:rPr>
-          <w:sz w:val="28"/>
-          <w:szCs w:val="28"/>
-        </w:rPr>
-      </w:pPr>
-      <w:r>
-        <w:rPr>
-          <w:sz w:val="28"/>
-          <w:szCs w:val="28"/>
-        </w:rPr>
-        <w:t xml:space="preserve">The main technical requirements for the minesweeper game is </w:t>
+      <w:bookmarkEnd w:id="18"/>
+    </w:p>
+    <w:p/>
+    <w:p>
+      <w:pPr>
+        <w:rPr>
+          <w:sz w:val="28"/>
+          <w:szCs w:val="28"/>
+        </w:rPr>
+      </w:pPr>
+      <w:r>
+        <w:rPr>
+          <w:sz w:val="28"/>
+          <w:szCs w:val="28"/>
+        </w:rPr>
+        <w:t xml:space="preserve">The main technical requirements for the </w:t>
+      </w:r>
+      <w:r>
+        <w:rPr>
+          <w:sz w:val="28"/>
+          <w:szCs w:val="28"/>
+        </w:rPr>
+        <w:t>matchmaking</w:t>
+      </w:r>
+      <w:r>
+        <w:rPr>
+          <w:sz w:val="28"/>
+          <w:szCs w:val="28"/>
+        </w:rPr>
+        <w:t xml:space="preserve"> </w:t>
+      </w:r>
+      <w:r>
+        <w:rPr>
+          <w:sz w:val="28"/>
+          <w:szCs w:val="28"/>
+        </w:rPr>
+        <w:t>system</w:t>
+      </w:r>
+      <w:r>
+        <w:rPr>
+          <w:sz w:val="28"/>
+          <w:szCs w:val="28"/>
+        </w:rPr>
+        <w:t xml:space="preserve"> </w:t>
+      </w:r>
+      <w:proofErr w:type="gramStart"/>
+      <w:r>
+        <w:rPr>
+          <w:sz w:val="28"/>
+          <w:szCs w:val="28"/>
+        </w:rPr>
+        <w:t>is</w:t>
+      </w:r>
+      <w:proofErr w:type="gramEnd"/>
+      <w:r>
+        <w:rPr>
+          <w:sz w:val="28"/>
+          <w:szCs w:val="28"/>
+        </w:rPr>
+        <w:t xml:space="preserve"> </w:t>
       </w:r>
       <w:r>
         <w:rPr>
@@ -1225,7 +1408,14 @@
           <w:sz w:val="28"/>
           <w:szCs w:val="28"/>
         </w:rPr>
-        <w:t>Opening a cell.</w:t>
+        <w:t>Adding a player to the queue</w:t>
+      </w:r>
+      <w:r>
+        <w:rPr>
+          <w:sz w:val="28"/>
+          <w:szCs w:val="28"/>
+        </w:rPr>
+        <w:t>.</w:t>
       </w:r>
     </w:p>
     <w:p>
@@ -1241,7 +1431,14 @@
           <w:sz w:val="28"/>
           <w:szCs w:val="28"/>
         </w:rPr>
-        <w:t>Open adjacent cells.</w:t>
+        <w:t>Try matching a player in 1v1 with another player</w:t>
+      </w:r>
+      <w:r>
+        <w:rPr>
+          <w:sz w:val="28"/>
+          <w:szCs w:val="28"/>
+        </w:rPr>
+        <w:t>.</w:t>
       </w:r>
     </w:p>
     <w:p>
@@ -1257,7 +1454,42 @@
           <w:sz w:val="28"/>
           <w:szCs w:val="28"/>
         </w:rPr>
-        <w:t>Determine danger locator texts</w:t>
+        <w:t xml:space="preserve">Try matching a player in </w:t>
+      </w:r>
+      <w:r>
+        <w:rPr>
+          <w:sz w:val="28"/>
+          <w:szCs w:val="28"/>
+        </w:rPr>
+        <w:t>2</w:t>
+      </w:r>
+      <w:r>
+        <w:rPr>
+          <w:sz w:val="28"/>
+          <w:szCs w:val="28"/>
+        </w:rPr>
+        <w:t>v</w:t>
+      </w:r>
+      <w:r>
+        <w:rPr>
+          <w:sz w:val="28"/>
+          <w:szCs w:val="28"/>
+        </w:rPr>
+        <w:t>2</w:t>
+      </w:r>
+      <w:r>
+        <w:rPr>
+          <w:sz w:val="28"/>
+          <w:szCs w:val="28"/>
+        </w:rPr>
+        <w:t xml:space="preserve"> with another player</w:t>
+      </w:r>
+      <w:r>
+        <w:rPr>
+          <w:sz w:val="28"/>
+          <w:szCs w:val="28"/>
+        </w:rPr>
+        <w:t xml:space="preserve"> or team.</w:t>
       </w:r>
     </w:p>
     <w:p>
@@ -1273,7 +1505,35 @@
           <w:sz w:val="28"/>
           <w:szCs w:val="28"/>
         </w:rPr>
-        <w:t>Place mines across the grid</w:t>
+        <w:t xml:space="preserve">Try matching a player in </w:t>
+      </w:r>
+      <w:r>
+        <w:rPr>
+          <w:sz w:val="28"/>
+          <w:szCs w:val="28"/>
+        </w:rPr>
+        <w:t>3</w:t>
+      </w:r>
+      <w:r>
+        <w:rPr>
+          <w:sz w:val="28"/>
+          <w:szCs w:val="28"/>
+        </w:rPr>
+        <w:t>v</w:t>
+      </w:r>
+      <w:r>
+        <w:rPr>
+          <w:sz w:val="28"/>
+          <w:szCs w:val="28"/>
+        </w:rPr>
+        <w:t>3</w:t>
+      </w:r>
+      <w:r>
+        <w:rPr>
+          <w:sz w:val="28"/>
+          <w:szCs w:val="28"/>
+        </w:rPr>
+        <w:t xml:space="preserve"> with another player or team.</w:t>
       </w:r>
     </w:p>
     <w:p>
@@ -1289,7 +1549,7 @@
           <w:sz w:val="28"/>
           <w:szCs w:val="28"/>
         </w:rPr>
-        <w:t>Winning and losing handling</w:t>
+        <w:t>Create a match out of the two teams if possible.</w:t>
       </w:r>
     </w:p>
     <w:p>
@@ -1305,7 +1565,7 @@
           <w:sz w:val="28"/>
           <w:szCs w:val="28"/>
         </w:rPr>
-        <w:t>HUDs</w:t>
+        <w:t>Create a match out of the two players in 1v1 mode.</w:t>
       </w:r>
     </w:p>
     <w:p>
@@ -1321,14 +1581,7 @@
           <w:sz w:val="28"/>
           <w:szCs w:val="28"/>
         </w:rPr>
-        <w:t>Smart mine placement (place mines after first click</w:t>
-      </w:r>
-      <w:r>
-        <w:rPr>
-          <w:sz w:val="28"/>
-          <w:szCs w:val="28"/>
-        </w:rPr>
-        <w:t>)</w:t>
+        <w:t>Compare players SR.</w:t>
       </w:r>
     </w:p>
     <w:p>
@@ -1344,7 +1597,7 @@
           <w:sz w:val="28"/>
           <w:szCs w:val="28"/>
         </w:rPr>
-        <w:t>Placing flags.</w:t>
+        <w:t>Compare Team SR with player SR.</w:t>
       </w:r>
     </w:p>
     <w:p>
@@ -1360,274 +1613,7 @@
           <w:sz w:val="28"/>
           <w:szCs w:val="28"/>
         </w:rPr>
-        <w:t>Bot auto playing</w:t>
-      </w:r>
-    </w:p>
-    <w:p>
-      <w:pPr>
-        <w:pStyle w:val="Heading1"/>
-        <w:keepNext w:val="0"/>
-        <w:keepLines w:val="0"/>
-        <w:widowControl w:val="0"/>
-        <w:contextualSpacing w:val="0"/>
-        <w:rPr>
-          <w:sz w:val="36"/>
-          <w:szCs w:val="36"/>
-        </w:rPr>
-      </w:pPr>
-      <w:bookmarkStart w:id="20" w:name="_yxdrr8vse4bb" w:colFirst="0" w:colLast="0"/>
-      <w:bookmarkEnd w:id="20"/>
-      <w:r>
-        <w:rPr>
-          <w:sz w:val="36"/>
-          <w:szCs w:val="36"/>
-        </w:rPr>
-        <w:t>Architecture</w:t>
-      </w:r>
-    </w:p>
-    <w:p>
-      <w:pPr>
-        <w:rPr>
-          <w:sz w:val="28"/>
-          <w:szCs w:val="28"/>
-        </w:rPr>
-      </w:pPr>
-      <w:r>
-        <w:rPr>
-          <w:sz w:val="28"/>
-          <w:szCs w:val="28"/>
-        </w:rPr>
-        <w:t>There is only one main module in the game which is the main play area, let’s call it gameplay module.</w:t>
-      </w:r>
-    </w:p>
-    <w:p>
-      <w:pPr>
-        <w:rPr>
-          <w:sz w:val="28"/>
-          <w:szCs w:val="28"/>
-        </w:rPr>
-      </w:pPr>
-    </w:p>
-    <w:p>
-      <w:pPr>
-        <w:rPr>
-          <w:sz w:val="28"/>
-          <w:szCs w:val="28"/>
-        </w:rPr>
-      </w:pPr>
-      <w:r>
-        <w:rPr>
-          <w:sz w:val="28"/>
-          <w:szCs w:val="28"/>
-        </w:rPr>
-        <w:t>Gameplay module hosts all the game elements such as: cells, mines, flags, and HUDs,</w:t>
-      </w:r>
-      <w:bookmarkStart w:id="21" w:name="_aehyj1ffufk4" w:colFirst="0" w:colLast="0"/>
-      <w:bookmarkEnd w:id="21"/>
-    </w:p>
-    <w:p>
-      <w:pPr>
-        <w:pStyle w:val="Heading1"/>
-        <w:keepNext w:val="0"/>
-        <w:keepLines w:val="0"/>
-        <w:widowControl w:val="0"/>
-        <w:contextualSpacing w:val="0"/>
-        <w:rPr>
-          <w:sz w:val="36"/>
-          <w:szCs w:val="36"/>
-        </w:rPr>
-      </w:pPr>
-      <w:bookmarkStart w:id="22" w:name="_93tph0q2eust" w:colFirst="0" w:colLast="0"/>
-      <w:bookmarkEnd w:id="22"/>
-      <w:r>
-        <w:rPr>
-          <w:sz w:val="36"/>
-          <w:szCs w:val="36"/>
-        </w:rPr>
-        <w:t>Game Flow</w:t>
-      </w:r>
-    </w:p>
-    <w:p/>
-    <w:p>
-      <w:pPr>
-        <w:rPr>
-          <w:sz w:val="28"/>
-          <w:szCs w:val="28"/>
-        </w:rPr>
-      </w:pPr>
-      <w:r>
-        <w:rPr>
-          <w:sz w:val="28"/>
-          <w:szCs w:val="28"/>
-        </w:rPr>
-        <w:lastRenderedPageBreak/>
-        <w:t>The main flow of the game is as follows: When game starts you are presented with a 2-d grid containing unrevealed cells and the HUD.</w:t>
-      </w:r>
-    </w:p>
-    <w:p>
-      <w:pPr>
-        <w:rPr>
-          <w:sz w:val="28"/>
-          <w:szCs w:val="28"/>
-        </w:rPr>
-      </w:pPr>
-      <w:r>
-        <w:rPr>
-          <w:sz w:val="28"/>
-          <w:szCs w:val="28"/>
-        </w:rPr>
-        <w:t>When you click on a safe cell the cell being clicked is revealed and revealing all adjacent cells and revealing danger locator texts.</w:t>
-      </w:r>
-    </w:p>
-    <w:p>
-      <w:pPr>
-        <w:rPr>
-          <w:sz w:val="28"/>
-          <w:szCs w:val="28"/>
-        </w:rPr>
-      </w:pPr>
-      <w:r>
-        <w:rPr>
-          <w:sz w:val="28"/>
-          <w:szCs w:val="28"/>
-        </w:rPr>
-        <w:t>You can click on Bot button to make the bot play the game instead of you, you can also pause the bot and continue playing at any time which is cool right?</w:t>
-      </w:r>
-    </w:p>
-    <w:p>
-      <w:pPr>
-        <w:rPr>
-          <w:sz w:val="28"/>
-          <w:szCs w:val="28"/>
-        </w:rPr>
-      </w:pPr>
-      <w:r>
-        <w:rPr>
-          <w:sz w:val="28"/>
-          <w:szCs w:val="28"/>
-        </w:rPr>
-        <w:t>you lose by clicking on a mine cell and win by clicking on all empty cells.</w:t>
-      </w:r>
-    </w:p>
-    <w:p>
-      <w:pPr>
-        <w:rPr>
-          <w:sz w:val="28"/>
-          <w:szCs w:val="28"/>
-        </w:rPr>
-      </w:pPr>
-      <w:r>
-        <w:rPr>
-          <w:sz w:val="28"/>
-          <w:szCs w:val="28"/>
-        </w:rPr>
-        <w:t xml:space="preserve">You can always restart the game by clicking on </w:t>
-      </w:r>
-      <w:r>
-        <w:rPr>
-          <w:sz w:val="28"/>
-          <w:szCs w:val="28"/>
-        </w:rPr>
-        <w:t>‘</w:t>
-      </w:r>
-      <w:r>
-        <w:rPr>
-          <w:sz w:val="28"/>
-          <w:szCs w:val="28"/>
-        </w:rPr>
-        <w:t>New</w:t>
-      </w:r>
-      <w:r>
-        <w:rPr>
-          <w:sz w:val="28"/>
-          <w:szCs w:val="28"/>
-        </w:rPr>
-        <w:t xml:space="preserve"> </w:t>
-      </w:r>
-      <w:r>
-        <w:rPr>
-          <w:sz w:val="28"/>
-          <w:szCs w:val="28"/>
-        </w:rPr>
-        <w:t>Game</w:t>
-      </w:r>
-      <w:r>
-        <w:rPr>
-          <w:sz w:val="28"/>
-          <w:szCs w:val="28"/>
-        </w:rPr>
-        <w:t>’</w:t>
-      </w:r>
-      <w:r>
-        <w:rPr>
-          <w:sz w:val="28"/>
-          <w:szCs w:val="28"/>
-        </w:rPr>
-        <w:t xml:space="preserve"> button, you can also export the game as a text of 2d grid containing 0s for safe cells, m letter for mines, and numbers for danger locator cells.</w:t>
-      </w:r>
-    </w:p>
-    <w:p/>
-    <w:p>
-      <w:pPr>
-        <w:pStyle w:val="Heading1"/>
-        <w:keepNext w:val="0"/>
-        <w:keepLines w:val="0"/>
-        <w:widowControl w:val="0"/>
-        <w:contextualSpacing w:val="0"/>
-      </w:pPr>
-      <w:bookmarkStart w:id="23" w:name="_dal8viau5j83" w:colFirst="0" w:colLast="0"/>
-      <w:bookmarkEnd w:id="23"/>
-      <w:r>
-        <w:rPr>
-          <w:sz w:val="36"/>
-          <w:szCs w:val="36"/>
-        </w:rPr>
-        <w:t>Graphics</w:t>
-      </w:r>
-    </w:p>
-    <w:p/>
-    <w:p>
-      <w:r>
-        <w:rPr>
-          <w:sz w:val="28"/>
-          <w:szCs w:val="28"/>
-        </w:rPr>
-        <w:t>Game graphics is pretty simple, most of the image resolutions are 128 px maximum.</w:t>
-      </w:r>
-    </w:p>
-    <w:p/>
-    <w:p>
-      <w:pPr>
-        <w:pStyle w:val="Heading1"/>
-        <w:keepNext w:val="0"/>
-        <w:keepLines w:val="0"/>
-        <w:widowControl w:val="0"/>
-        <w:contextualSpacing w:val="0"/>
-      </w:pPr>
-      <w:bookmarkStart w:id="24" w:name="_oc7d279r9ymu" w:colFirst="0" w:colLast="0"/>
-      <w:bookmarkEnd w:id="24"/>
-      <w:r>
-        <w:rPr>
-          <w:sz w:val="36"/>
-          <w:szCs w:val="36"/>
-        </w:rPr>
-        <w:t>Audio</w:t>
-      </w:r>
-    </w:p>
-    <w:p/>
-    <w:p>
-      <w:pPr>
-        <w:rPr>
-          <w:sz w:val="28"/>
-          <w:szCs w:val="28"/>
-        </w:rPr>
-      </w:pPr>
-      <w:r>
-        <w:rPr>
-          <w:sz w:val="28"/>
-          <w:szCs w:val="28"/>
-        </w:rPr>
-        <w:t>The game has some sound effects that are played upon:</w:t>
+        <w:t>Stats UI.</w:t>
       </w:r>
     </w:p>
     <w:p>
@@ -1643,84 +1629,24 @@
           <w:sz w:val="28"/>
           <w:szCs w:val="28"/>
         </w:rPr>
-        <w:t>Clicking on an empty cell</w:t>
-      </w:r>
-      <w:r>
-        <w:rPr>
-          <w:sz w:val="28"/>
-          <w:szCs w:val="28"/>
-        </w:rPr>
-        <w:t>.</w:t>
-      </w:r>
-    </w:p>
-    <w:p>
-      <w:pPr>
-        <w:pStyle w:val="ListParagraph"/>
-        <w:numPr>
-          <w:ilvl w:val="0"/>
-          <w:numId w:val="2"/>
-        </w:numPr>
-      </w:pPr>
-      <w:r>
-        <w:rPr>
-          <w:sz w:val="28"/>
-          <w:szCs w:val="28"/>
-        </w:rPr>
-        <w:t>Clicking on a mine.</w:t>
-      </w:r>
-    </w:p>
-    <w:p>
-      <w:pPr>
-        <w:pStyle w:val="ListParagraph"/>
-        <w:numPr>
-          <w:ilvl w:val="0"/>
-          <w:numId w:val="2"/>
-        </w:numPr>
-      </w:pPr>
-      <w:r>
-        <w:rPr>
-          <w:sz w:val="28"/>
-          <w:szCs w:val="28"/>
-        </w:rPr>
-        <w:t>Marking a cell.</w:t>
-      </w:r>
-    </w:p>
-    <w:p>
-      <w:pPr>
-        <w:pStyle w:val="ListParagraph"/>
-        <w:numPr>
-          <w:ilvl w:val="0"/>
-          <w:numId w:val="2"/>
-        </w:numPr>
-      </w:pPr>
-      <w:r>
-        <w:rPr>
-          <w:sz w:val="28"/>
-          <w:szCs w:val="28"/>
-        </w:rPr>
-        <w:t>Winning.</w:t>
-      </w:r>
-    </w:p>
-    <w:p>
-      <w:pPr>
-        <w:pStyle w:val="ListParagraph"/>
-        <w:numPr>
-          <w:ilvl w:val="0"/>
-          <w:numId w:val="2"/>
-        </w:numPr>
-      </w:pPr>
-      <w:r>
-        <w:rPr>
-          <w:sz w:val="28"/>
-          <w:szCs w:val="28"/>
-        </w:rPr>
-        <w:t>Losing.</w:t>
-      </w:r>
-    </w:p>
-    <w:p/>
-    <w:p>
-      <w:bookmarkStart w:id="25" w:name="_w9h7t0xxygzf" w:colFirst="0" w:colLast="0"/>
-      <w:bookmarkEnd w:id="25"/>
+        <w:t xml:space="preserve">Real-time stats as the matchmaker </w:t>
+      </w:r>
+      <w:proofErr w:type="gramStart"/>
+      <w:r>
+        <w:rPr>
+          <w:sz w:val="28"/>
+          <w:szCs w:val="28"/>
+        </w:rPr>
+        <w:t>is</w:t>
+      </w:r>
+      <w:proofErr w:type="gramEnd"/>
+      <w:r>
+        <w:rPr>
+          <w:sz w:val="28"/>
+          <w:szCs w:val="28"/>
+        </w:rPr>
+        <w:t xml:space="preserve"> in progress.</w:t>
+      </w:r>
     </w:p>
     <w:p>
       <w:pPr>
@@ -1729,178 +1655,119 @@
         <w:keepLines w:val="0"/>
         <w:widowControl w:val="0"/>
         <w:contextualSpacing w:val="0"/>
-      </w:pPr>
-      <w:bookmarkStart w:id="26" w:name="_jm2i9mtxtpro" w:colFirst="0" w:colLast="0"/>
-      <w:bookmarkEnd w:id="26"/>
-      <w:r>
         <w:rPr>
           <w:sz w:val="36"/>
           <w:szCs w:val="36"/>
         </w:rPr>
-        <w:t>Game Objects and Logic</w:t>
-      </w:r>
-    </w:p>
-    <w:p/>
-    <w:p>
-      <w:r>
-        <w:rPr>
-          <w:b/>
-          <w:sz w:val="28"/>
-          <w:szCs w:val="28"/>
-        </w:rPr>
-        <w:t>Cell</w:t>
-      </w:r>
-    </w:p>
-    <w:p/>
-    <w:p>
-      <w:r>
-        <w:rPr>
-          <w:sz w:val="28"/>
-          <w:szCs w:val="28"/>
-        </w:rPr>
-        <w:t xml:space="preserve">The main game </w:t>
-      </w:r>
-      <w:r>
-        <w:rPr>
-          <w:sz w:val="28"/>
-          <w:szCs w:val="28"/>
-        </w:rPr>
-        <w:t>object</w:t>
-      </w:r>
-      <w:r>
-        <w:rPr>
-          <w:sz w:val="28"/>
-          <w:szCs w:val="28"/>
-        </w:rPr>
-        <w:t xml:space="preserve"> </w:t>
-      </w:r>
-      <w:r>
-        <w:rPr>
-          <w:sz w:val="28"/>
-          <w:szCs w:val="28"/>
-        </w:rPr>
-        <w:t>in the game</w:t>
-      </w:r>
-      <w:r>
-        <w:rPr>
-          <w:sz w:val="28"/>
-          <w:szCs w:val="28"/>
-        </w:rPr>
-        <w:t xml:space="preserve">, </w:t>
-      </w:r>
-      <w:r>
-        <w:rPr>
-          <w:sz w:val="28"/>
-          <w:szCs w:val="28"/>
-        </w:rPr>
-        <w:t>Cell game object is responsible for storing the cell state and displaying the cell graphics.</w:t>
-      </w:r>
-    </w:p>
-    <w:p/>
-    <w:p/>
-    <w:p/>
-    <w:p/>
-    <w:p/>
-    <w:p>
-      <w:r>
-        <w:rPr>
-          <w:b/>
-          <w:sz w:val="28"/>
-          <w:szCs w:val="28"/>
-        </w:rPr>
-        <w:t>Grid</w:t>
-      </w:r>
-    </w:p>
-    <w:p/>
-    <w:p>
-      <w:r>
-        <w:rPr>
-          <w:sz w:val="28"/>
-          <w:szCs w:val="28"/>
-        </w:rPr>
-        <w:t>The grid game object handles the process of instantiating the 2d grid of cells and handling the group operations made on all the grid cells</w:t>
-      </w:r>
-    </w:p>
-    <w:p/>
-    <w:p>
-      <w:r>
-        <w:rPr>
-          <w:b/>
-          <w:sz w:val="28"/>
-          <w:szCs w:val="28"/>
-        </w:rPr>
-        <w:t>HUD</w:t>
-      </w:r>
-    </w:p>
-    <w:p/>
-    <w:p>
-      <w:r>
-        <w:rPr>
-          <w:sz w:val="28"/>
-          <w:szCs w:val="28"/>
-        </w:rPr>
-        <w:t>HUD.js is responsible for making the heads up display and updating their sprite states upon change.</w:t>
-      </w:r>
-    </w:p>
-    <w:p/>
-    <w:p/>
-    <w:p>
-      <w:r>
-        <w:rPr>
-          <w:b/>
-          <w:sz w:val="28"/>
-          <w:szCs w:val="28"/>
-        </w:rPr>
-        <w:t>Bot</w:t>
-      </w:r>
-    </w:p>
-    <w:p/>
-    <w:p>
-      <w:r>
-        <w:rPr>
-          <w:sz w:val="28"/>
-          <w:szCs w:val="28"/>
-        </w:rPr>
-        <w:t>Bot is responsible for playing the game automatically with the ability to pause the bot anytime.</w:t>
-      </w:r>
-    </w:p>
-    <w:p/>
-    <w:p>
-      <w:pPr>
-        <w:rPr>
-          <w:b/>
-          <w:sz w:val="28"/>
-          <w:szCs w:val="28"/>
-        </w:rPr>
-      </w:pPr>
-      <w:r>
-        <w:rPr>
-          <w:b/>
+      </w:pPr>
+      <w:bookmarkStart w:id="19" w:name="_Toc71494102"/>
+      <w:r>
+        <w:rPr>
+          <w:sz w:val="36"/>
+          <w:szCs w:val="36"/>
+        </w:rPr>
+        <w:t>Architecture</w:t>
+      </w:r>
+      <w:bookmarkEnd w:id="19"/>
+    </w:p>
+    <w:p>
+      <w:pPr>
+        <w:rPr>
+          <w:sz w:val="28"/>
+          <w:szCs w:val="28"/>
+        </w:rPr>
+      </w:pPr>
+      <w:r>
+        <w:rPr>
+          <w:sz w:val="28"/>
+          <w:szCs w:val="28"/>
+        </w:rPr>
+        <w:t xml:space="preserve">There is only one main module in the </w:t>
+      </w:r>
+      <w:proofErr w:type="gramStart"/>
+      <w:r>
+        <w:rPr>
+          <w:sz w:val="28"/>
+          <w:szCs w:val="28"/>
+        </w:rPr>
+        <w:t>game</w:t>
+      </w:r>
+      <w:proofErr w:type="gramEnd"/>
+      <w:r>
+        <w:rPr>
+          <w:sz w:val="28"/>
+          <w:szCs w:val="28"/>
+        </w:rPr>
+        <w:t xml:space="preserve"> which is the </w:t>
+      </w:r>
+      <w:r>
+        <w:rPr>
+          <w:sz w:val="28"/>
+          <w:szCs w:val="28"/>
+        </w:rPr>
+        <w:t>main scene</w:t>
+      </w:r>
+      <w:r>
+        <w:rPr>
+          <w:sz w:val="28"/>
+          <w:szCs w:val="28"/>
+        </w:rPr>
+        <w:t xml:space="preserve">, let’s call it </w:t>
+      </w:r>
+      <w:r>
+        <w:rPr>
+          <w:sz w:val="28"/>
+          <w:szCs w:val="28"/>
+        </w:rPr>
+        <w:t>main</w:t>
+      </w:r>
+      <w:r>
+        <w:rPr>
+          <w:sz w:val="28"/>
+          <w:szCs w:val="28"/>
+        </w:rPr>
+        <w:t xml:space="preserve"> module.</w:t>
+      </w:r>
+    </w:p>
+    <w:p>
+      <w:pPr>
+        <w:rPr>
+          <w:sz w:val="28"/>
+          <w:szCs w:val="28"/>
+        </w:rPr>
+      </w:pPr>
+    </w:p>
+    <w:p>
+      <w:pPr>
+        <w:rPr>
+          <w:sz w:val="28"/>
+          <w:szCs w:val="28"/>
+        </w:rPr>
+      </w:pPr>
+      <w:r>
+        <w:rPr>
           <w:sz w:val="28"/>
           <w:szCs w:val="28"/>
         </w:rPr>
         <w:t>Main</w:t>
       </w:r>
-    </w:p>
-    <w:p>
-      <w:pPr>
-        <w:rPr>
-          <w:b/>
-          <w:sz w:val="28"/>
-          <w:szCs w:val="28"/>
-        </w:rPr>
-      </w:pPr>
-    </w:p>
-    <w:p>
-      <w:r>
-        <w:rPr>
-          <w:sz w:val="28"/>
-          <w:szCs w:val="28"/>
-        </w:rPr>
-        <w:t>Main is the starting script in the game as it’s responsible for loading the game and instantiating their objects.</w:t>
-      </w:r>
-    </w:p>
-    <w:p/>
+      <w:r>
+        <w:rPr>
+          <w:sz w:val="28"/>
+          <w:szCs w:val="28"/>
+        </w:rPr>
+        <w:t xml:space="preserve"> module hosts </w:t>
+      </w:r>
+      <w:bookmarkStart w:id="20" w:name="_aehyj1ffufk4" w:colFirst="0" w:colLast="0"/>
+      <w:bookmarkEnd w:id="20"/>
+      <w:r>
+        <w:rPr>
+          <w:sz w:val="28"/>
+          <w:szCs w:val="28"/>
+        </w:rPr>
+        <w:t>core matchmaking logic and the stats UI</w:t>
+      </w:r>
+    </w:p>
     <w:p>
       <w:pPr>
         <w:pStyle w:val="Heading1"/>
@@ -1909,12 +1776,10 @@
         <w:widowControl w:val="0"/>
         <w:contextualSpacing w:val="0"/>
         <w:rPr>
-          <w:sz w:val="48"/>
-          <w:szCs w:val="48"/>
-        </w:rPr>
-      </w:pPr>
-      <w:bookmarkStart w:id="27" w:name="_rvrktgcok4ku" w:colFirst="0" w:colLast="0"/>
-      <w:bookmarkEnd w:id="27"/>
+          <w:sz w:val="36"/>
+          <w:szCs w:val="36"/>
+        </w:rPr>
+      </w:pPr>
     </w:p>
     <w:p>
       <w:pPr>
@@ -1924,11 +1789,45 @@
         <w:widowControl w:val="0"/>
         <w:contextualSpacing w:val="0"/>
         <w:rPr>
-          <w:sz w:val="48"/>
-          <w:szCs w:val="48"/>
-        </w:rPr>
-      </w:pPr>
-    </w:p>
+          <w:sz w:val="36"/>
+          <w:szCs w:val="36"/>
+        </w:rPr>
+      </w:pPr>
+      <w:bookmarkStart w:id="21" w:name="_Toc71494103"/>
+      <w:r>
+        <w:rPr>
+          <w:sz w:val="36"/>
+          <w:szCs w:val="36"/>
+        </w:rPr>
+        <w:lastRenderedPageBreak/>
+        <w:t>System</w:t>
+      </w:r>
+      <w:r>
+        <w:rPr>
+          <w:sz w:val="36"/>
+          <w:szCs w:val="36"/>
+        </w:rPr>
+        <w:t xml:space="preserve"> Flow</w:t>
+      </w:r>
+      <w:bookmarkEnd w:id="21"/>
+    </w:p>
+    <w:p/>
+    <w:p>
+      <w:pPr>
+        <w:rPr>
+          <w:sz w:val="28"/>
+          <w:szCs w:val="28"/>
+        </w:rPr>
+      </w:pPr>
+      <w:r>
+        <w:rPr>
+          <w:sz w:val="28"/>
+          <w:szCs w:val="28"/>
+        </w:rPr>
+        <w:t>When the scene starts, the user is presented with a stats panel including different controls, to start the match making experience, we need to add players to the queue, the system reads all the players listed in the JSON file for us, we can add them to the queue by clicking on “Add 1 Player” to add one player for the selected mode, or we can click on “Add All Players” to add all the players in the queue for the selected mode, we can see the “Players In Queue” view is updated with added players with their SR displayed next to them, to start the match making process, we have two options, either perform one step of trying to match a player by clicking on “Find Match One Step”, or we can run the match maker continuously by clicking on “Toggle Find Match”, as the match maker matches players into teams and together, the three views will be updated based on the matches, and the stats also shows the number of players currently added to the queue plus the state of the match maker, whether it’s idle or running.</w:t>
+      </w:r>
+    </w:p>
+    <w:p/>
     <w:p>
       <w:pPr>
         <w:pStyle w:val="Heading1"/>
@@ -1936,12 +1835,35 @@
         <w:keepLines w:val="0"/>
         <w:widowControl w:val="0"/>
         <w:contextualSpacing w:val="0"/>
-        <w:rPr>
-          <w:sz w:val="48"/>
-          <w:szCs w:val="48"/>
-        </w:rPr>
-      </w:pPr>
-    </w:p>
+      </w:pPr>
+      <w:bookmarkStart w:id="22" w:name="_Toc71494104"/>
+      <w:r>
+        <w:rPr>
+          <w:sz w:val="36"/>
+          <w:szCs w:val="36"/>
+        </w:rPr>
+        <w:t>Graphics</w:t>
+      </w:r>
+      <w:bookmarkEnd w:id="22"/>
+    </w:p>
+    <w:p/>
+    <w:p>
+      <w:r>
+        <w:rPr>
+          <w:sz w:val="28"/>
+          <w:szCs w:val="28"/>
+        </w:rPr>
+        <w:t xml:space="preserve">Game graphics is pretty simple, </w:t>
+      </w:r>
+      <w:r>
+        <w:rPr>
+          <w:sz w:val="28"/>
+          <w:szCs w:val="28"/>
+        </w:rPr>
+        <w:t>I used the default UI graphics as the solution has no gameplay elements.</w:t>
+      </w:r>
+    </w:p>
+    <w:p/>
     <w:p>
       <w:pPr>
         <w:pStyle w:val="Heading1"/>
@@ -1950,22 +1872,42 @@
         <w:widowControl w:val="0"/>
         <w:contextualSpacing w:val="0"/>
       </w:pPr>
-      <w:r>
-        <w:rPr>
-          <w:sz w:val="48"/>
-          <w:szCs w:val="48"/>
-        </w:rPr>
-        <w:t>User Interface</w:t>
-      </w:r>
-    </w:p>
-    <w:p>
-      <w:r>
-        <w:t>--------------------------------------------------------------------------------------------------------------------</w:t>
-      </w:r>
-    </w:p>
-    <w:p>
-      <w:bookmarkStart w:id="28" w:name="_qc8tfbuzct1k" w:colFirst="0" w:colLast="0"/>
-      <w:bookmarkEnd w:id="28"/>
+      <w:bookmarkStart w:id="23" w:name="_Toc71494105"/>
+      <w:r>
+        <w:rPr>
+          <w:sz w:val="36"/>
+          <w:szCs w:val="36"/>
+        </w:rPr>
+        <w:t>Audio</w:t>
+      </w:r>
+      <w:bookmarkEnd w:id="23"/>
+    </w:p>
+    <w:p/>
+    <w:p>
+      <w:pPr>
+        <w:rPr>
+          <w:sz w:val="28"/>
+          <w:szCs w:val="28"/>
+        </w:rPr>
+      </w:pPr>
+      <w:r>
+        <w:rPr>
+          <w:sz w:val="28"/>
+          <w:szCs w:val="28"/>
+        </w:rPr>
+        <w:t xml:space="preserve">The game has </w:t>
+      </w:r>
+      <w:r>
+        <w:rPr>
+          <w:sz w:val="28"/>
+          <w:szCs w:val="28"/>
+        </w:rPr>
+        <w:t>no audio</w:t>
+      </w:r>
+    </w:p>
+    <w:p>
+      <w:bookmarkStart w:id="24" w:name="_w9h7t0xxygzf" w:colFirst="0" w:colLast="0"/>
+      <w:bookmarkEnd w:id="24"/>
     </w:p>
     <w:p>
       <w:pPr>
@@ -1975,205 +1917,328 @@
         <w:widowControl w:val="0"/>
         <w:contextualSpacing w:val="0"/>
       </w:pPr>
-      <w:bookmarkStart w:id="29" w:name="_9sbf9gvn1b4w" w:colFirst="0" w:colLast="0"/>
-      <w:bookmarkEnd w:id="29"/>
+      <w:bookmarkStart w:id="25" w:name="_Toc71494106"/>
       <w:r>
         <w:rPr>
           <w:sz w:val="36"/>
           <w:szCs w:val="36"/>
         </w:rPr>
-        <w:t>In Game HUD</w:t>
-      </w:r>
-    </w:p>
-    <w:p/>
-    <w:p>
-      <w:r>
-        <w:rPr>
-          <w:sz w:val="28"/>
-          <w:szCs w:val="28"/>
-        </w:rPr>
-        <w:t>The game HUD contains:</w:t>
-      </w:r>
-    </w:p>
-    <w:p>
-      <w:pPr>
-        <w:numPr>
-          <w:ilvl w:val="0"/>
-          <w:numId w:val="1"/>
-        </w:numPr>
-        <w:ind w:hanging="360"/>
+        <w:t>Game Objects and Logic</w:t>
+      </w:r>
+      <w:bookmarkEnd w:id="25"/>
+    </w:p>
+    <w:p/>
+    <w:p>
+      <w:proofErr w:type="spellStart"/>
+      <w:r>
+        <w:rPr>
+          <w:b/>
+          <w:sz w:val="28"/>
+          <w:szCs w:val="28"/>
+        </w:rPr>
+        <w:t>GameManager</w:t>
+      </w:r>
+      <w:proofErr w:type="spellEnd"/>
+    </w:p>
+    <w:p/>
+    <w:p>
+      <w:r>
+        <w:rPr>
+          <w:sz w:val="28"/>
+          <w:szCs w:val="28"/>
+        </w:rPr>
+        <w:t xml:space="preserve">The </w:t>
+      </w:r>
+      <w:proofErr w:type="spellStart"/>
+      <w:r>
+        <w:rPr>
+          <w:sz w:val="28"/>
+          <w:szCs w:val="28"/>
+        </w:rPr>
+        <w:t>GameManager</w:t>
+      </w:r>
+      <w:proofErr w:type="spellEnd"/>
+      <w:r>
+        <w:rPr>
+          <w:sz w:val="28"/>
+          <w:szCs w:val="28"/>
+        </w:rPr>
+        <w:t xml:space="preserve"> </w:t>
+      </w:r>
+      <w:proofErr w:type="spellStart"/>
+      <w:r>
+        <w:rPr>
+          <w:sz w:val="28"/>
+          <w:szCs w:val="28"/>
+        </w:rPr>
+        <w:t>gameObject</w:t>
+      </w:r>
+      <w:proofErr w:type="spellEnd"/>
+      <w:r>
+        <w:rPr>
+          <w:sz w:val="28"/>
+          <w:szCs w:val="28"/>
+        </w:rPr>
+        <w:t xml:space="preserve"> hold the </w:t>
+      </w:r>
+      <w:proofErr w:type="spellStart"/>
+      <w:r>
+        <w:rPr>
+          <w:sz w:val="28"/>
+          <w:szCs w:val="28"/>
+        </w:rPr>
+        <w:t>GameManager.cs</w:t>
+      </w:r>
+      <w:proofErr w:type="spellEnd"/>
+      <w:r>
+        <w:rPr>
+          <w:sz w:val="28"/>
+          <w:szCs w:val="28"/>
+        </w:rPr>
+        <w:t xml:space="preserve"> script which acts as the controller script for the whole solution, it exposes three values for the thresholds of the three game modes to be edited in the inspector.</w:t>
+      </w:r>
+    </w:p>
+    <w:p/>
+    <w:p/>
+    <w:p/>
+    <w:p/>
+    <w:p/>
+    <w:p>
+      <w:proofErr w:type="spellStart"/>
+      <w:r>
+        <w:rPr>
+          <w:b/>
+          <w:sz w:val="28"/>
+          <w:szCs w:val="28"/>
+        </w:rPr>
+        <w:lastRenderedPageBreak/>
+        <w:t>TeamsBuilder.cs</w:t>
+      </w:r>
+      <w:proofErr w:type="spellEnd"/>
+    </w:p>
+    <w:p/>
+    <w:p>
+      <w:proofErr w:type="spellStart"/>
+      <w:r>
+        <w:rPr>
+          <w:sz w:val="28"/>
+          <w:szCs w:val="28"/>
+        </w:rPr>
+        <w:t>TeamsBuilder</w:t>
+      </w:r>
+      <w:proofErr w:type="spellEnd"/>
+      <w:r>
+        <w:rPr>
+          <w:sz w:val="28"/>
+          <w:szCs w:val="28"/>
+        </w:rPr>
+        <w:t xml:space="preserve"> script is the main algorithm for the matchmaking, it contains all the processing that needs to be done on individual players and teams to match them based on the criteria that I selected which is the SR difference, it’s also responsible for creating teams and matches.</w:t>
+      </w:r>
+    </w:p>
+    <w:p/>
+    <w:p>
+      <w:proofErr w:type="spellStart"/>
+      <w:r>
+        <w:rPr>
+          <w:b/>
+          <w:sz w:val="28"/>
+          <w:szCs w:val="28"/>
+        </w:rPr>
+        <w:t>PlayerData.cs</w:t>
+      </w:r>
+      <w:proofErr w:type="spellEnd"/>
+    </w:p>
+    <w:p/>
+    <w:p>
+      <w:r>
+        <w:rPr>
+          <w:sz w:val="28"/>
+          <w:szCs w:val="28"/>
+        </w:rPr>
+        <w:t>Holds the mapping of the player entity in the json file.</w:t>
+      </w:r>
+    </w:p>
+    <w:p/>
+    <w:p/>
+    <w:p>
+      <w:proofErr w:type="spellStart"/>
+      <w:r>
+        <w:rPr>
+          <w:b/>
+          <w:sz w:val="28"/>
+          <w:szCs w:val="28"/>
+        </w:rPr>
+        <w:t>Player.cs</w:t>
+      </w:r>
+      <w:proofErr w:type="spellEnd"/>
+    </w:p>
+    <w:p/>
+    <w:p>
+      <w:r>
+        <w:rPr>
+          <w:sz w:val="28"/>
+          <w:szCs w:val="28"/>
+        </w:rPr>
+        <w:t>Holds the gameplay attributes for a player in the matchmaking system.</w:t>
+      </w:r>
+    </w:p>
+    <w:p/>
+    <w:p>
+      <w:pPr>
+        <w:rPr>
+          <w:b/>
+          <w:sz w:val="28"/>
+          <w:szCs w:val="28"/>
+        </w:rPr>
+      </w:pPr>
+      <w:proofErr w:type="spellStart"/>
+      <w:r>
+        <w:rPr>
+          <w:b/>
+          <w:sz w:val="28"/>
+          <w:szCs w:val="28"/>
+        </w:rPr>
+        <w:t>UIController.cs</w:t>
+      </w:r>
+      <w:proofErr w:type="spellEnd"/>
+    </w:p>
+    <w:p>
+      <w:pPr>
+        <w:rPr>
+          <w:b/>
+          <w:sz w:val="28"/>
+          <w:szCs w:val="28"/>
+        </w:rPr>
+      </w:pPr>
+    </w:p>
+    <w:p>
+      <w:r>
+        <w:rPr>
+          <w:sz w:val="28"/>
+          <w:szCs w:val="28"/>
+        </w:rPr>
+        <w:t>The main script for displaying and updating the UI stats that shows how the match making system works in real-time.</w:t>
+      </w:r>
+    </w:p>
+    <w:p/>
+    <w:p>
+      <w:pPr>
+        <w:rPr>
+          <w:b/>
+          <w:sz w:val="28"/>
+          <w:szCs w:val="28"/>
+        </w:rPr>
+      </w:pPr>
+      <w:proofErr w:type="spellStart"/>
+      <w:r>
+        <w:rPr>
+          <w:b/>
+          <w:sz w:val="28"/>
+          <w:szCs w:val="28"/>
+        </w:rPr>
+        <w:t>SampleDataParser.cs</w:t>
+      </w:r>
+      <w:proofErr w:type="spellEnd"/>
+    </w:p>
+    <w:p>
+      <w:pPr>
+        <w:rPr>
+          <w:b/>
+          <w:sz w:val="28"/>
+          <w:szCs w:val="28"/>
+        </w:rPr>
+      </w:pPr>
+    </w:p>
+    <w:p>
+      <w:pPr>
+        <w:rPr>
+          <w:sz w:val="28"/>
+          <w:szCs w:val="28"/>
+        </w:rPr>
+      </w:pPr>
+      <w:r>
+        <w:rPr>
+          <w:sz w:val="28"/>
+          <w:szCs w:val="28"/>
+        </w:rPr>
+        <w:t>Parsing the players json file to be used in matchmaking.</w:t>
+      </w:r>
+    </w:p>
+    <w:p>
+      <w:pPr>
+        <w:rPr>
+          <w:sz w:val="28"/>
+          <w:szCs w:val="28"/>
+        </w:rPr>
+      </w:pPr>
+    </w:p>
+    <w:p/>
+    <w:p>
+      <w:pPr>
+        <w:rPr>
+          <w:b/>
+          <w:sz w:val="28"/>
+          <w:szCs w:val="28"/>
+        </w:rPr>
+      </w:pPr>
+      <w:proofErr w:type="spellStart"/>
+      <w:r>
+        <w:rPr>
+          <w:b/>
+          <w:sz w:val="28"/>
+          <w:szCs w:val="28"/>
+        </w:rPr>
+        <w:t>Singleton</w:t>
+      </w:r>
+      <w:r>
+        <w:rPr>
+          <w:b/>
+          <w:sz w:val="28"/>
+          <w:szCs w:val="28"/>
+        </w:rPr>
+        <w:t>.cs</w:t>
+      </w:r>
+      <w:proofErr w:type="spellEnd"/>
+    </w:p>
+    <w:p>
+      <w:pPr>
+        <w:rPr>
+          <w:b/>
+          <w:sz w:val="28"/>
+          <w:szCs w:val="28"/>
+        </w:rPr>
+      </w:pPr>
+    </w:p>
+    <w:p>
+      <w:r>
+        <w:rPr>
+          <w:sz w:val="28"/>
+          <w:szCs w:val="28"/>
+        </w:rPr>
+        <w:t>A well written implementation of the Singleton design pattern</w:t>
+      </w:r>
+    </w:p>
+    <w:p>
+      <w:bookmarkStart w:id="26" w:name="_qc8tfbuzct1k" w:colFirst="0" w:colLast="0"/>
+      <w:bookmarkEnd w:id="26"/>
+    </w:p>
+    <w:p>
+      <w:pPr>
+        <w:ind w:left="720"/>
         <w:contextualSpacing/>
         <w:rPr>
           <w:sz w:val="28"/>
           <w:szCs w:val="28"/>
         </w:rPr>
       </w:pPr>
-      <w:r>
-        <w:rPr>
-          <w:sz w:val="28"/>
-          <w:szCs w:val="28"/>
-        </w:rPr>
-        <w:t>Mines count text</w:t>
-      </w:r>
-      <w:r>
-        <w:rPr>
-          <w:sz w:val="28"/>
-          <w:szCs w:val="28"/>
-        </w:rPr>
-        <w:t>.</w:t>
-      </w:r>
-    </w:p>
-    <w:p>
-      <w:pPr>
-        <w:numPr>
-          <w:ilvl w:val="0"/>
-          <w:numId w:val="1"/>
-        </w:numPr>
-        <w:ind w:hanging="360"/>
-        <w:contextualSpacing/>
-        <w:rPr>
-          <w:sz w:val="28"/>
-          <w:szCs w:val="28"/>
-        </w:rPr>
-      </w:pPr>
-      <w:r>
-        <w:rPr>
-          <w:sz w:val="28"/>
-          <w:szCs w:val="28"/>
-        </w:rPr>
-        <w:t>Face icon (changes on cell click)</w:t>
-      </w:r>
-    </w:p>
-    <w:p>
-      <w:pPr>
-        <w:numPr>
-          <w:ilvl w:val="0"/>
-          <w:numId w:val="1"/>
-        </w:numPr>
-        <w:ind w:hanging="360"/>
-        <w:contextualSpacing/>
-        <w:rPr>
-          <w:sz w:val="28"/>
-          <w:szCs w:val="28"/>
-        </w:rPr>
-      </w:pPr>
-      <w:r>
-        <w:rPr>
-          <w:sz w:val="28"/>
-          <w:szCs w:val="28"/>
-        </w:rPr>
-        <w:t>Cells count text.</w:t>
-      </w:r>
-    </w:p>
-    <w:p>
-      <w:pPr>
-        <w:numPr>
-          <w:ilvl w:val="0"/>
-          <w:numId w:val="1"/>
-        </w:numPr>
-        <w:ind w:hanging="360"/>
-        <w:contextualSpacing/>
-        <w:rPr>
-          <w:sz w:val="28"/>
-          <w:szCs w:val="28"/>
-        </w:rPr>
-      </w:pPr>
-      <w:r>
-        <w:rPr>
-          <w:sz w:val="28"/>
-          <w:szCs w:val="28"/>
-        </w:rPr>
-        <w:t>New Game button.</w:t>
-      </w:r>
-    </w:p>
-    <w:p>
-      <w:pPr>
-        <w:numPr>
-          <w:ilvl w:val="0"/>
-          <w:numId w:val="1"/>
-        </w:numPr>
-        <w:ind w:hanging="360"/>
-        <w:contextualSpacing/>
-        <w:rPr>
-          <w:sz w:val="28"/>
-          <w:szCs w:val="28"/>
-        </w:rPr>
-      </w:pPr>
-      <w:r>
-        <w:rPr>
-          <w:sz w:val="28"/>
-          <w:szCs w:val="28"/>
-        </w:rPr>
-        <w:t>Export button.</w:t>
-      </w:r>
-    </w:p>
-    <w:p>
-      <w:pPr>
-        <w:numPr>
-          <w:ilvl w:val="0"/>
-          <w:numId w:val="1"/>
-        </w:numPr>
-        <w:ind w:hanging="360"/>
-        <w:contextualSpacing/>
-        <w:rPr>
-          <w:sz w:val="28"/>
-          <w:szCs w:val="28"/>
-        </w:rPr>
-      </w:pPr>
-      <w:r>
-        <w:rPr>
-          <w:sz w:val="28"/>
-          <w:szCs w:val="28"/>
-        </w:rPr>
-        <w:lastRenderedPageBreak/>
-        <w:t>Bot button.</w:t>
-      </w:r>
-    </w:p>
-    <w:p>
-      <w:pPr>
-        <w:numPr>
-          <w:ilvl w:val="0"/>
-          <w:numId w:val="1"/>
-        </w:numPr>
-        <w:ind w:hanging="360"/>
-        <w:contextualSpacing/>
-        <w:rPr>
-          <w:sz w:val="28"/>
-          <w:szCs w:val="28"/>
-        </w:rPr>
-      </w:pPr>
-      <w:r>
-        <w:rPr>
-          <w:sz w:val="28"/>
-          <w:szCs w:val="28"/>
-        </w:rPr>
-        <w:t>Win text.</w:t>
-      </w:r>
-    </w:p>
-    <w:p>
-      <w:pPr>
-        <w:numPr>
-          <w:ilvl w:val="0"/>
-          <w:numId w:val="1"/>
-        </w:numPr>
-        <w:ind w:hanging="360"/>
-        <w:contextualSpacing/>
-        <w:rPr>
-          <w:sz w:val="28"/>
-          <w:szCs w:val="28"/>
-        </w:rPr>
-      </w:pPr>
-      <w:r>
-        <w:rPr>
-          <w:sz w:val="28"/>
-          <w:szCs w:val="28"/>
-        </w:rPr>
-        <w:t>Lose text.</w:t>
-      </w:r>
     </w:p>
     <w:sectPr>
-      <w:headerReference w:type="default" r:id="rId11"/>
+      <w:headerReference w:type="even" r:id="rId9"/>
+      <w:headerReference w:type="default" r:id="rId10"/>
+      <w:footerReference w:type="even" r:id="rId11"/>
       <w:footerReference w:type="default" r:id="rId12"/>
+      <w:headerReference w:type="first" r:id="rId13"/>
+      <w:footerReference w:type="first" r:id="rId14"/>
       <w:pgSz w:w="12240" w:h="15840"/>
       <w:pgMar w:top="1440" w:right="1440" w:bottom="1440" w:left="1440" w:header="0" w:footer="720" w:gutter="0"/>
       <w:pgNumType w:start="1"/>
@@ -2184,7 +2249,7 @@
 </file>
 
 <file path=word/endnotes.xml><?xml version="1.0" encoding="utf-8"?>
-<w:endnotes xmlns:wpc="http://schemas.microsoft.com/office/word/2010/wordprocessingCanvas" xmlns:cx="http://schemas.microsoft.com/office/drawing/2014/chartex" xmlns:cx1="http://schemas.microsoft.com/office/drawing/2015/9/8/chartex" xmlns:mc="http://schemas.openxmlformats.org/markup-compatibility/2006" xmlns:o="urn:schemas-microsoft-com:office:office" xmlns:r="http://schemas.openxmlformats.org/officeDocument/2006/relationships" xmlns:m="http://schemas.openxmlformats.org/officeDocument/2006/math" xmlns:v="urn:schemas-microsoft-com:vml" xmlns:wp14="http://schemas.microsoft.com/office/word/2010/wordprocessingDrawing" xmlns:wp="http://schemas.openxmlformats.org/drawingml/2006/wordprocessingDrawing" xmlns:w10="urn:schemas-microsoft-com:office:word" xmlns:w="http://schemas.openxmlformats.org/wordprocessingml/2006/main" xmlns:w14="http://schemas.microsoft.com/office/word/2010/wordml" xmlns:w15="http://schemas.microsoft.com/office/word/2012/wordml" xmlns:w16se="http://schemas.microsoft.com/office/word/2015/wordml/symex" xmlns:wpg="http://schemas.microsoft.com/office/word/2010/wordprocessingGroup" xmlns:wpi="http://schemas.microsoft.com/office/word/2010/wordprocessingInk" xmlns:wne="http://schemas.microsoft.com/office/word/2006/wordml" xmlns:wps="http://schemas.microsoft.com/office/word/2010/wordprocessingShape" mc:Ignorable="w14 w15 w16se wp14">
+<w:endnotes xmlns:wpc="http://schemas.microsoft.com/office/word/2010/wordprocessingCanvas" xmlns:cx="http://schemas.microsoft.com/office/drawing/2014/chartex" xmlns:cx1="http://schemas.microsoft.com/office/drawing/2015/9/8/chartex" xmlns:cx2="http://schemas.microsoft.com/office/drawing/2015/10/21/chartex" xmlns:cx3="http://schemas.microsoft.com/office/drawing/2016/5/9/chartex" xmlns:cx4="http://schemas.microsoft.com/office/drawing/2016/5/10/chartex" xmlns:cx5="http://schemas.microsoft.com/office/drawing/2016/5/11/chartex" xmlns:cx6="http://schemas.microsoft.com/office/drawing/2016/5/12/chartex" xmlns:cx7="http://schemas.microsoft.com/office/drawing/2016/5/13/chartex" xmlns:cx8="http://schemas.microsoft.com/office/drawing/2016/5/14/chartex" xmlns:mc="http://schemas.openxmlformats.org/markup-compatibility/2006" xmlns:aink="http://schemas.microsoft.com/office/drawing/2016/ink" xmlns:am3d="http://schemas.microsoft.com/office/drawing/2017/model3d" xmlns:o="urn:schemas-microsoft-com:office:office" xmlns:r="http://schemas.openxmlformats.org/officeDocument/2006/relationships" xmlns:m="http://schemas.openxmlformats.org/officeDocument/2006/math" xmlns:v="urn:schemas-microsoft-com:vml" xmlns:wp14="http://schemas.microsoft.com/office/word/2010/wordprocessingDrawing" xmlns:wp="http://schemas.openxmlformats.org/drawingml/2006/wordprocessingDrawing" xmlns:w10="urn:schemas-microsoft-com:office:word" xmlns:w="http://schemas.openxmlformats.org/wordprocessingml/2006/main" xmlns:w14="http://schemas.microsoft.com/office/word/2010/wordml" xmlns:w15="http://schemas.microsoft.com/office/word/2012/wordml" xmlns:w16cex="http://schemas.microsoft.com/office/word/2018/wordml/cex" xmlns:w16cid="http://schemas.microsoft.com/office/word/2016/wordml/cid" xmlns:w16="http://schemas.microsoft.com/office/word/2018/wordml" xmlns:w16se="http://schemas.microsoft.com/office/word/2015/wordml/symex" xmlns:wpg="http://schemas.microsoft.com/office/word/2010/wordprocessingGroup" xmlns:wpi="http://schemas.microsoft.com/office/word/2010/wordprocessingInk" xmlns:wne="http://schemas.microsoft.com/office/word/2006/wordml" xmlns:wps="http://schemas.microsoft.com/office/word/2010/wordprocessingShape" mc:Ignorable="w14 w15 w16se w16cid w16 w16cex wp14">
   <w:endnote w:type="separator" w:id="-1">
     <w:p>
       <w:r>
@@ -2203,7 +2268,17 @@
 </file>
 
 <file path=word/footer1.xml><?xml version="1.0" encoding="utf-8"?>
-<w:ftr xmlns:wpc="http://schemas.microsoft.com/office/word/2010/wordprocessingCanvas" xmlns:cx="http://schemas.microsoft.com/office/drawing/2014/chartex" xmlns:cx1="http://schemas.microsoft.com/office/drawing/2015/9/8/chartex" xmlns:mc="http://schemas.openxmlformats.org/markup-compatibility/2006" xmlns:o="urn:schemas-microsoft-com:office:office" xmlns:r="http://schemas.openxmlformats.org/officeDocument/2006/relationships" xmlns:m="http://schemas.openxmlformats.org/officeDocument/2006/math" xmlns:v="urn:schemas-microsoft-com:vml" xmlns:wp14="http://schemas.microsoft.com/office/word/2010/wordprocessingDrawing" xmlns:wp="http://schemas.openxmlformats.org/drawingml/2006/wordprocessingDrawing" xmlns:w10="urn:schemas-microsoft-com:office:word" xmlns:w="http://schemas.openxmlformats.org/wordprocessingml/2006/main" xmlns:w14="http://schemas.microsoft.com/office/word/2010/wordml" xmlns:w15="http://schemas.microsoft.com/office/word/2012/wordml" xmlns:w16se="http://schemas.microsoft.com/office/word/2015/wordml/symex" xmlns:wpg="http://schemas.microsoft.com/office/word/2010/wordprocessingGroup" xmlns:wpi="http://schemas.microsoft.com/office/word/2010/wordprocessingInk" xmlns:wne="http://schemas.microsoft.com/office/word/2006/wordml" xmlns:wps="http://schemas.microsoft.com/office/word/2010/wordprocessingShape" mc:Ignorable="w14 w15 w16se wp14">
+<w:ftr xmlns:wpc="http://schemas.microsoft.com/office/word/2010/wordprocessingCanvas" xmlns:cx="http://schemas.microsoft.com/office/drawing/2014/chartex" xmlns:cx1="http://schemas.microsoft.com/office/drawing/2015/9/8/chartex" xmlns:cx2="http://schemas.microsoft.com/office/drawing/2015/10/21/chartex" xmlns:cx3="http://schemas.microsoft.com/office/drawing/2016/5/9/chartex" xmlns:cx4="http://schemas.microsoft.com/office/drawing/2016/5/10/chartex" xmlns:cx5="http://schemas.microsoft.com/office/drawing/2016/5/11/chartex" xmlns:cx6="http://schemas.microsoft.com/office/drawing/2016/5/12/chartex" xmlns:cx7="http://schemas.microsoft.com/office/drawing/2016/5/13/chartex" xmlns:cx8="http://schemas.microsoft.com/office/drawing/2016/5/14/chartex" xmlns:mc="http://schemas.openxmlformats.org/markup-compatibility/2006" xmlns:aink="http://schemas.microsoft.com/office/drawing/2016/ink" xmlns:am3d="http://schemas.microsoft.com/office/drawing/2017/model3d" xmlns:o="urn:schemas-microsoft-com:office:office" xmlns:r="http://schemas.openxmlformats.org/officeDocument/2006/relationships" xmlns:m="http://schemas.openxmlformats.org/officeDocument/2006/math" xmlns:v="urn:schemas-microsoft-com:vml" xmlns:wp14="http://schemas.microsoft.com/office/word/2010/wordprocessingDrawing" xmlns:wp="http://schemas.openxmlformats.org/drawingml/2006/wordprocessingDrawing" xmlns:w10="urn:schemas-microsoft-com:office:word" xmlns:w="http://schemas.openxmlformats.org/wordprocessingml/2006/main" xmlns:w14="http://schemas.microsoft.com/office/word/2010/wordml" xmlns:w15="http://schemas.microsoft.com/office/word/2012/wordml" xmlns:w16cex="http://schemas.microsoft.com/office/word/2018/wordml/cex" xmlns:w16cid="http://schemas.microsoft.com/office/word/2016/wordml/cid" xmlns:w16="http://schemas.microsoft.com/office/word/2018/wordml" xmlns:w16se="http://schemas.microsoft.com/office/word/2015/wordml/symex" xmlns:wpg="http://schemas.microsoft.com/office/word/2010/wordprocessingGroup" xmlns:wpi="http://schemas.microsoft.com/office/word/2010/wordprocessingInk" xmlns:wne="http://schemas.microsoft.com/office/word/2006/wordml" xmlns:wps="http://schemas.microsoft.com/office/word/2010/wordprocessingShape" mc:Ignorable="w14 w15 w16se w16cid w16 w16cex wp14">
+  <w:p>
+    <w:pPr>
+      <w:pStyle w:val="Footer"/>
+    </w:pPr>
+  </w:p>
+</w:ftr>
+</file>
+
+<file path=word/footer2.xml><?xml version="1.0" encoding="utf-8"?>
+<w:ftr xmlns:wpc="http://schemas.microsoft.com/office/word/2010/wordprocessingCanvas" xmlns:cx="http://schemas.microsoft.com/office/drawing/2014/chartex" xmlns:cx1="http://schemas.microsoft.com/office/drawing/2015/9/8/chartex" xmlns:cx2="http://schemas.microsoft.com/office/drawing/2015/10/21/chartex" xmlns:cx3="http://schemas.microsoft.com/office/drawing/2016/5/9/chartex" xmlns:cx4="http://schemas.microsoft.com/office/drawing/2016/5/10/chartex" xmlns:cx5="http://schemas.microsoft.com/office/drawing/2016/5/11/chartex" xmlns:cx6="http://schemas.microsoft.com/office/drawing/2016/5/12/chartex" xmlns:cx7="http://schemas.microsoft.com/office/drawing/2016/5/13/chartex" xmlns:cx8="http://schemas.microsoft.com/office/drawing/2016/5/14/chartex" xmlns:mc="http://schemas.openxmlformats.org/markup-compatibility/2006" xmlns:aink="http://schemas.microsoft.com/office/drawing/2016/ink" xmlns:am3d="http://schemas.microsoft.com/office/drawing/2017/model3d" xmlns:o="urn:schemas-microsoft-com:office:office" xmlns:r="http://schemas.openxmlformats.org/officeDocument/2006/relationships" xmlns:m="http://schemas.openxmlformats.org/officeDocument/2006/math" xmlns:v="urn:schemas-microsoft-com:vml" xmlns:wp14="http://schemas.microsoft.com/office/word/2010/wordprocessingDrawing" xmlns:wp="http://schemas.openxmlformats.org/drawingml/2006/wordprocessingDrawing" xmlns:w10="urn:schemas-microsoft-com:office:word" xmlns:w="http://schemas.openxmlformats.org/wordprocessingml/2006/main" xmlns:w14="http://schemas.microsoft.com/office/word/2010/wordml" xmlns:w15="http://schemas.microsoft.com/office/word/2012/wordml" xmlns:w16cex="http://schemas.microsoft.com/office/word/2018/wordml/cex" xmlns:w16cid="http://schemas.microsoft.com/office/word/2016/wordml/cid" xmlns:w16="http://schemas.microsoft.com/office/word/2018/wordml" xmlns:w16se="http://schemas.microsoft.com/office/word/2015/wordml/symex" xmlns:wpg="http://schemas.microsoft.com/office/word/2010/wordprocessingGroup" xmlns:wpi="http://schemas.microsoft.com/office/word/2010/wordprocessingInk" xmlns:wne="http://schemas.microsoft.com/office/word/2006/wordml" xmlns:wps="http://schemas.microsoft.com/office/word/2010/wordprocessingShape" mc:Ignorable="w14 w15 w16se w16cid w16 w16cex wp14">
   <w:p>
     <w:pPr>
       <w:widowControl w:val="0"/>
@@ -2231,8 +2306,18 @@
 </w:ftr>
 </file>
 
+<file path=word/footer3.xml><?xml version="1.0" encoding="utf-8"?>
+<w:ftr xmlns:wpc="http://schemas.microsoft.com/office/word/2010/wordprocessingCanvas" xmlns:cx="http://schemas.microsoft.com/office/drawing/2014/chartex" xmlns:cx1="http://schemas.microsoft.com/office/drawing/2015/9/8/chartex" xmlns:cx2="http://schemas.microsoft.com/office/drawing/2015/10/21/chartex" xmlns:cx3="http://schemas.microsoft.com/office/drawing/2016/5/9/chartex" xmlns:cx4="http://schemas.microsoft.com/office/drawing/2016/5/10/chartex" xmlns:cx5="http://schemas.microsoft.com/office/drawing/2016/5/11/chartex" xmlns:cx6="http://schemas.microsoft.com/office/drawing/2016/5/12/chartex" xmlns:cx7="http://schemas.microsoft.com/office/drawing/2016/5/13/chartex" xmlns:cx8="http://schemas.microsoft.com/office/drawing/2016/5/14/chartex" xmlns:mc="http://schemas.openxmlformats.org/markup-compatibility/2006" xmlns:aink="http://schemas.microsoft.com/office/drawing/2016/ink" xmlns:am3d="http://schemas.microsoft.com/office/drawing/2017/model3d" xmlns:o="urn:schemas-microsoft-com:office:office" xmlns:r="http://schemas.openxmlformats.org/officeDocument/2006/relationships" xmlns:m="http://schemas.openxmlformats.org/officeDocument/2006/math" xmlns:v="urn:schemas-microsoft-com:vml" xmlns:wp14="http://schemas.microsoft.com/office/word/2010/wordprocessingDrawing" xmlns:wp="http://schemas.openxmlformats.org/drawingml/2006/wordprocessingDrawing" xmlns:w10="urn:schemas-microsoft-com:office:word" xmlns:w="http://schemas.openxmlformats.org/wordprocessingml/2006/main" xmlns:w14="http://schemas.microsoft.com/office/word/2010/wordml" xmlns:w15="http://schemas.microsoft.com/office/word/2012/wordml" xmlns:w16cex="http://schemas.microsoft.com/office/word/2018/wordml/cex" xmlns:w16cid="http://schemas.microsoft.com/office/word/2016/wordml/cid" xmlns:w16="http://schemas.microsoft.com/office/word/2018/wordml" xmlns:w16se="http://schemas.microsoft.com/office/word/2015/wordml/symex" xmlns:wpg="http://schemas.microsoft.com/office/word/2010/wordprocessingGroup" xmlns:wpi="http://schemas.microsoft.com/office/word/2010/wordprocessingInk" xmlns:wne="http://schemas.microsoft.com/office/word/2006/wordml" xmlns:wps="http://schemas.microsoft.com/office/word/2010/wordprocessingShape" mc:Ignorable="w14 w15 w16se w16cid w16 w16cex wp14">
+  <w:p>
+    <w:pPr>
+      <w:pStyle w:val="Footer"/>
+    </w:pPr>
+  </w:p>
+</w:ftr>
+</file>
+
 <file path=word/footnotes.xml><?xml version="1.0" encoding="utf-8"?>
-<w:footnotes xmlns:wpc="http://schemas.microsoft.com/office/word/2010/wordprocessingCanvas" xmlns:cx="http://schemas.microsoft.com/office/drawing/2014/chartex" xmlns:cx1="http://schemas.microsoft.com/office/drawing/2015/9/8/chartex" xmlns:mc="http://schemas.openxmlformats.org/markup-compatibility/2006" xmlns:o="urn:schemas-microsoft-com:office:office" xmlns:r="http://schemas.openxmlformats.org/officeDocument/2006/relationships" xmlns:m="http://schemas.openxmlformats.org/officeDocument/2006/math" xmlns:v="urn:schemas-microsoft-com:vml" xmlns:wp14="http://schemas.microsoft.com/office/word/2010/wordprocessingDrawing" xmlns:wp="http://schemas.openxmlformats.org/drawingml/2006/wordprocessingDrawing" xmlns:w10="urn:schemas-microsoft-com:office:word" xmlns:w="http://schemas.openxmlformats.org/wordprocessingml/2006/main" xmlns:w14="http://schemas.microsoft.com/office/word/2010/wordml" xmlns:w15="http://schemas.microsoft.com/office/word/2012/wordml" xmlns:w16se="http://schemas.microsoft.com/office/word/2015/wordml/symex" xmlns:wpg="http://schemas.microsoft.com/office/word/2010/wordprocessingGroup" xmlns:wpi="http://schemas.microsoft.com/office/word/2010/wordprocessingInk" xmlns:wne="http://schemas.microsoft.com/office/word/2006/wordml" xmlns:wps="http://schemas.microsoft.com/office/word/2010/wordprocessingShape" mc:Ignorable="w14 w15 w16se wp14">
+<w:footnotes xmlns:wpc="http://schemas.microsoft.com/office/word/2010/wordprocessingCanvas" xmlns:cx="http://schemas.microsoft.com/office/drawing/2014/chartex" xmlns:cx1="http://schemas.microsoft.com/office/drawing/2015/9/8/chartex" xmlns:cx2="http://schemas.microsoft.com/office/drawing/2015/10/21/chartex" xmlns:cx3="http://schemas.microsoft.com/office/drawing/2016/5/9/chartex" xmlns:cx4="http://schemas.microsoft.com/office/drawing/2016/5/10/chartex" xmlns:cx5="http://schemas.microsoft.com/office/drawing/2016/5/11/chartex" xmlns:cx6="http://schemas.microsoft.com/office/drawing/2016/5/12/chartex" xmlns:cx7="http://schemas.microsoft.com/office/drawing/2016/5/13/chartex" xmlns:cx8="http://schemas.microsoft.com/office/drawing/2016/5/14/chartex" xmlns:mc="http://schemas.openxmlformats.org/markup-compatibility/2006" xmlns:aink="http://schemas.microsoft.com/office/drawing/2016/ink" xmlns:am3d="http://schemas.microsoft.com/office/drawing/2017/model3d" xmlns:o="urn:schemas-microsoft-com:office:office" xmlns:r="http://schemas.openxmlformats.org/officeDocument/2006/relationships" xmlns:m="http://schemas.openxmlformats.org/officeDocument/2006/math" xmlns:v="urn:schemas-microsoft-com:vml" xmlns:wp14="http://schemas.microsoft.com/office/word/2010/wordprocessingDrawing" xmlns:wp="http://schemas.openxmlformats.org/drawingml/2006/wordprocessingDrawing" xmlns:w10="urn:schemas-microsoft-com:office:word" xmlns:w="http://schemas.openxmlformats.org/wordprocessingml/2006/main" xmlns:w14="http://schemas.microsoft.com/office/word/2010/wordml" xmlns:w15="http://schemas.microsoft.com/office/word/2012/wordml" xmlns:w16cex="http://schemas.microsoft.com/office/word/2018/wordml/cex" xmlns:w16cid="http://schemas.microsoft.com/office/word/2016/wordml/cid" xmlns:w16="http://schemas.microsoft.com/office/word/2018/wordml" xmlns:w16se="http://schemas.microsoft.com/office/word/2015/wordml/symex" xmlns:wpg="http://schemas.microsoft.com/office/word/2010/wordprocessingGroup" xmlns:wpi="http://schemas.microsoft.com/office/word/2010/wordprocessingInk" xmlns:wne="http://schemas.microsoft.com/office/word/2006/wordml" xmlns:wps="http://schemas.microsoft.com/office/word/2010/wordprocessingShape" mc:Ignorable="w14 w15 w16se w16cid w16 w16cex wp14">
   <w:footnote w:type="separator" w:id="-1">
     <w:p>
       <w:r>
@@ -2251,7 +2336,17 @@
 </file>
 
 <file path=word/header1.xml><?xml version="1.0" encoding="utf-8"?>
-<w:hdr xmlns:wpc="http://schemas.microsoft.com/office/word/2010/wordprocessingCanvas" xmlns:cx="http://schemas.microsoft.com/office/drawing/2014/chartex" xmlns:cx1="http://schemas.microsoft.com/office/drawing/2015/9/8/chartex" xmlns:mc="http://schemas.openxmlformats.org/markup-compatibility/2006" xmlns:o="urn:schemas-microsoft-com:office:office" xmlns:r="http://schemas.openxmlformats.org/officeDocument/2006/relationships" xmlns:m="http://schemas.openxmlformats.org/officeDocument/2006/math" xmlns:v="urn:schemas-microsoft-com:vml" xmlns:wp14="http://schemas.microsoft.com/office/word/2010/wordprocessingDrawing" xmlns:wp="http://schemas.openxmlformats.org/drawingml/2006/wordprocessingDrawing" xmlns:w10="urn:schemas-microsoft-com:office:word" xmlns:w="http://schemas.openxmlformats.org/wordprocessingml/2006/main" xmlns:w14="http://schemas.microsoft.com/office/word/2010/wordml" xmlns:w15="http://schemas.microsoft.com/office/word/2012/wordml" xmlns:w16se="http://schemas.microsoft.com/office/word/2015/wordml/symex" xmlns:wpg="http://schemas.microsoft.com/office/word/2010/wordprocessingGroup" xmlns:wpi="http://schemas.microsoft.com/office/word/2010/wordprocessingInk" xmlns:wne="http://schemas.microsoft.com/office/word/2006/wordml" xmlns:wps="http://schemas.microsoft.com/office/word/2010/wordprocessingShape" mc:Ignorable="w14 w15 w16se wp14">
+<w:hdr xmlns:wpc="http://schemas.microsoft.com/office/word/2010/wordprocessingCanvas" xmlns:cx="http://schemas.microsoft.com/office/drawing/2014/chartex" xmlns:cx1="http://schemas.microsoft.com/office/drawing/2015/9/8/chartex" xmlns:cx2="http://schemas.microsoft.com/office/drawing/2015/10/21/chartex" xmlns:cx3="http://schemas.microsoft.com/office/drawing/2016/5/9/chartex" xmlns:cx4="http://schemas.microsoft.com/office/drawing/2016/5/10/chartex" xmlns:cx5="http://schemas.microsoft.com/office/drawing/2016/5/11/chartex" xmlns:cx6="http://schemas.microsoft.com/office/drawing/2016/5/12/chartex" xmlns:cx7="http://schemas.microsoft.com/office/drawing/2016/5/13/chartex" xmlns:cx8="http://schemas.microsoft.com/office/drawing/2016/5/14/chartex" xmlns:mc="http://schemas.openxmlformats.org/markup-compatibility/2006" xmlns:aink="http://schemas.microsoft.com/office/drawing/2016/ink" xmlns:am3d="http://schemas.microsoft.com/office/drawing/2017/model3d" xmlns:o="urn:schemas-microsoft-com:office:office" xmlns:r="http://schemas.openxmlformats.org/officeDocument/2006/relationships" xmlns:m="http://schemas.openxmlformats.org/officeDocument/2006/math" xmlns:v="urn:schemas-microsoft-com:vml" xmlns:wp14="http://schemas.microsoft.com/office/word/2010/wordprocessingDrawing" xmlns:wp="http://schemas.openxmlformats.org/drawingml/2006/wordprocessingDrawing" xmlns:w10="urn:schemas-microsoft-com:office:word" xmlns:w="http://schemas.openxmlformats.org/wordprocessingml/2006/main" xmlns:w14="http://schemas.microsoft.com/office/word/2010/wordml" xmlns:w15="http://schemas.microsoft.com/office/word/2012/wordml" xmlns:w16cex="http://schemas.microsoft.com/office/word/2018/wordml/cex" xmlns:w16cid="http://schemas.microsoft.com/office/word/2016/wordml/cid" xmlns:w16="http://schemas.microsoft.com/office/word/2018/wordml" xmlns:w16se="http://schemas.microsoft.com/office/word/2015/wordml/symex" xmlns:wpg="http://schemas.microsoft.com/office/word/2010/wordprocessingGroup" xmlns:wpi="http://schemas.microsoft.com/office/word/2010/wordprocessingInk" xmlns:wne="http://schemas.microsoft.com/office/word/2006/wordml" xmlns:wps="http://schemas.microsoft.com/office/word/2010/wordprocessingShape" mc:Ignorable="w14 w15 w16se w16cid w16 w16cex wp14">
+  <w:p>
+    <w:pPr>
+      <w:pStyle w:val="Header"/>
+    </w:pPr>
+  </w:p>
+</w:hdr>
+</file>
+
+<file path=word/header2.xml><?xml version="1.0" encoding="utf-8"?>
+<w:hdr xmlns:wpc="http://schemas.microsoft.com/office/word/2010/wordprocessingCanvas" xmlns:cx="http://schemas.microsoft.com/office/drawing/2014/chartex" xmlns:cx1="http://schemas.microsoft.com/office/drawing/2015/9/8/chartex" xmlns:cx2="http://schemas.microsoft.com/office/drawing/2015/10/21/chartex" xmlns:cx3="http://schemas.microsoft.com/office/drawing/2016/5/9/chartex" xmlns:cx4="http://schemas.microsoft.com/office/drawing/2016/5/10/chartex" xmlns:cx5="http://schemas.microsoft.com/office/drawing/2016/5/11/chartex" xmlns:cx6="http://schemas.microsoft.com/office/drawing/2016/5/12/chartex" xmlns:cx7="http://schemas.microsoft.com/office/drawing/2016/5/13/chartex" xmlns:cx8="http://schemas.microsoft.com/office/drawing/2016/5/14/chartex" xmlns:mc="http://schemas.openxmlformats.org/markup-compatibility/2006" xmlns:aink="http://schemas.microsoft.com/office/drawing/2016/ink" xmlns:am3d="http://schemas.microsoft.com/office/drawing/2017/model3d" xmlns:o="urn:schemas-microsoft-com:office:office" xmlns:r="http://schemas.openxmlformats.org/officeDocument/2006/relationships" xmlns:m="http://schemas.openxmlformats.org/officeDocument/2006/math" xmlns:v="urn:schemas-microsoft-com:vml" xmlns:wp14="http://schemas.microsoft.com/office/word/2010/wordprocessingDrawing" xmlns:wp="http://schemas.openxmlformats.org/drawingml/2006/wordprocessingDrawing" xmlns:w10="urn:schemas-microsoft-com:office:word" xmlns:w="http://schemas.openxmlformats.org/wordprocessingml/2006/main" xmlns:w14="http://schemas.microsoft.com/office/word/2010/wordml" xmlns:w15="http://schemas.microsoft.com/office/word/2012/wordml" xmlns:w16cex="http://schemas.microsoft.com/office/word/2018/wordml/cex" xmlns:w16cid="http://schemas.microsoft.com/office/word/2016/wordml/cid" xmlns:w16="http://schemas.microsoft.com/office/word/2018/wordml" xmlns:w16se="http://schemas.microsoft.com/office/word/2015/wordml/symex" xmlns:wpg="http://schemas.microsoft.com/office/word/2010/wordprocessingGroup" xmlns:wpi="http://schemas.microsoft.com/office/word/2010/wordprocessingInk" xmlns:wne="http://schemas.microsoft.com/office/word/2006/wordml" xmlns:wps="http://schemas.microsoft.com/office/word/2010/wordprocessingShape" mc:Ignorable="w14 w15 w16se w16cid w16 w16cex wp14">
   <w:p>
     <w:pPr>
       <w:widowControl w:val="0"/>
@@ -2362,8 +2457,18 @@
 </w:hdr>
 </file>
 
+<file path=word/header3.xml><?xml version="1.0" encoding="utf-8"?>
+<w:hdr xmlns:wpc="http://schemas.microsoft.com/office/word/2010/wordprocessingCanvas" xmlns:cx="http://schemas.microsoft.com/office/drawing/2014/chartex" xmlns:cx1="http://schemas.microsoft.com/office/drawing/2015/9/8/chartex" xmlns:cx2="http://schemas.microsoft.com/office/drawing/2015/10/21/chartex" xmlns:cx3="http://schemas.microsoft.com/office/drawing/2016/5/9/chartex" xmlns:cx4="http://schemas.microsoft.com/office/drawing/2016/5/10/chartex" xmlns:cx5="http://schemas.microsoft.com/office/drawing/2016/5/11/chartex" xmlns:cx6="http://schemas.microsoft.com/office/drawing/2016/5/12/chartex" xmlns:cx7="http://schemas.microsoft.com/office/drawing/2016/5/13/chartex" xmlns:cx8="http://schemas.microsoft.com/office/drawing/2016/5/14/chartex" xmlns:mc="http://schemas.openxmlformats.org/markup-compatibility/2006" xmlns:aink="http://schemas.microsoft.com/office/drawing/2016/ink" xmlns:am3d="http://schemas.microsoft.com/office/drawing/2017/model3d" xmlns:o="urn:schemas-microsoft-com:office:office" xmlns:r="http://schemas.openxmlformats.org/officeDocument/2006/relationships" xmlns:m="http://schemas.openxmlformats.org/officeDocument/2006/math" xmlns:v="urn:schemas-microsoft-com:vml" xmlns:wp14="http://schemas.microsoft.com/office/word/2010/wordprocessingDrawing" xmlns:wp="http://schemas.openxmlformats.org/drawingml/2006/wordprocessingDrawing" xmlns:w10="urn:schemas-microsoft-com:office:word" xmlns:w="http://schemas.openxmlformats.org/wordprocessingml/2006/main" xmlns:w14="http://schemas.microsoft.com/office/word/2010/wordml" xmlns:w15="http://schemas.microsoft.com/office/word/2012/wordml" xmlns:w16cex="http://schemas.microsoft.com/office/word/2018/wordml/cex" xmlns:w16cid="http://schemas.microsoft.com/office/word/2016/wordml/cid" xmlns:w16="http://schemas.microsoft.com/office/word/2018/wordml" xmlns:w16se="http://schemas.microsoft.com/office/word/2015/wordml/symex" xmlns:wpg="http://schemas.microsoft.com/office/word/2010/wordprocessingGroup" xmlns:wpi="http://schemas.microsoft.com/office/word/2010/wordprocessingInk" xmlns:wne="http://schemas.microsoft.com/office/word/2006/wordml" xmlns:wps="http://schemas.microsoft.com/office/word/2010/wordprocessingShape" mc:Ignorable="w14 w15 w16se w16cid w16 w16cex wp14">
+  <w:p>
+    <w:pPr>
+      <w:pStyle w:val="Header"/>
+    </w:pPr>
+  </w:p>
+</w:hdr>
+</file>
+
 <file path=word/numbering.xml><?xml version="1.0" encoding="utf-8"?>
-<w:numbering xmlns:wpc="http://schemas.microsoft.com/office/word/2010/wordprocessingCanvas" xmlns:cx="http://schemas.microsoft.com/office/drawing/2014/chartex" xmlns:cx1="http://schemas.microsoft.com/office/drawing/2015/9/8/chartex" xmlns:mc="http://schemas.openxmlformats.org/markup-compatibility/2006" xmlns:o="urn:schemas-microsoft-com:office:office" xmlns:r="http://schemas.openxmlformats.org/officeDocument/2006/relationships" xmlns:m="http://schemas.openxmlformats.org/officeDocument/2006/math" xmlns:v="urn:schemas-microsoft-com:vml" xmlns:wp14="http://schemas.microsoft.com/office/word/2010/wordprocessingDrawing" xmlns:wp="http://schemas.openxmlformats.org/drawingml/2006/wordprocessingDrawing" xmlns:w10="urn:schemas-microsoft-com:office:word" xmlns:w="http://schemas.openxmlformats.org/wordprocessingml/2006/main" xmlns:w14="http://schemas.microsoft.com/office/word/2010/wordml" xmlns:w15="http://schemas.microsoft.com/office/word/2012/wordml" xmlns:w16se="http://schemas.microsoft.com/office/word/2015/wordml/symex" xmlns:wpg="http://schemas.microsoft.com/office/word/2010/wordprocessingGroup" xmlns:wpi="http://schemas.microsoft.com/office/word/2010/wordprocessingInk" xmlns:wne="http://schemas.microsoft.com/office/word/2006/wordml" xmlns:wps="http://schemas.microsoft.com/office/word/2010/wordprocessingShape" mc:Ignorable="w14 w15 w16se wp14">
+<w:numbering xmlns:wpc="http://schemas.microsoft.com/office/word/2010/wordprocessingCanvas" xmlns:cx="http://schemas.microsoft.com/office/drawing/2014/chartex" xmlns:cx1="http://schemas.microsoft.com/office/drawing/2015/9/8/chartex" xmlns:cx2="http://schemas.microsoft.com/office/drawing/2015/10/21/chartex" xmlns:cx3="http://schemas.microsoft.com/office/drawing/2016/5/9/chartex" xmlns:cx4="http://schemas.microsoft.com/office/drawing/2016/5/10/chartex" xmlns:cx5="http://schemas.microsoft.com/office/drawing/2016/5/11/chartex" xmlns:cx6="http://schemas.microsoft.com/office/drawing/2016/5/12/chartex" xmlns:cx7="http://schemas.microsoft.com/office/drawing/2016/5/13/chartex" xmlns:cx8="http://schemas.microsoft.com/office/drawing/2016/5/14/chartex" xmlns:mc="http://schemas.openxmlformats.org/markup-compatibility/2006" xmlns:aink="http://schemas.microsoft.com/office/drawing/2016/ink" xmlns:am3d="http://schemas.microsoft.com/office/drawing/2017/model3d" xmlns:o="urn:schemas-microsoft-com:office:office" xmlns:r="http://schemas.openxmlformats.org/officeDocument/2006/relationships" xmlns:m="http://schemas.openxmlformats.org/officeDocument/2006/math" xmlns:v="urn:schemas-microsoft-com:vml" xmlns:wp14="http://schemas.microsoft.com/office/word/2010/wordprocessingDrawing" xmlns:wp="http://schemas.openxmlformats.org/drawingml/2006/wordprocessingDrawing" xmlns:w10="urn:schemas-microsoft-com:office:word" xmlns:w="http://schemas.openxmlformats.org/wordprocessingml/2006/main" xmlns:w14="http://schemas.microsoft.com/office/word/2010/wordml" xmlns:w15="http://schemas.microsoft.com/office/word/2012/wordml" xmlns:w16cex="http://schemas.microsoft.com/office/word/2018/wordml/cex" xmlns:w16cid="http://schemas.microsoft.com/office/word/2016/wordml/cid" xmlns:w16="http://schemas.microsoft.com/office/word/2018/wordml" xmlns:w16se="http://schemas.microsoft.com/office/word/2015/wordml/symex" xmlns:wpg="http://schemas.microsoft.com/office/word/2010/wordprocessingGroup" xmlns:wpi="http://schemas.microsoft.com/office/word/2010/wordprocessingInk" xmlns:wne="http://schemas.microsoft.com/office/word/2006/wordml" xmlns:wps="http://schemas.microsoft.com/office/word/2010/wordprocessingShape" mc:Ignorable="w14 w15 w16se w16cid w16 w16cex wp14">
   <w:abstractNum w:abstractNumId="0" w15:restartNumberingAfterBreak="0">
     <w:nsid w:val="121E4C48"/>
     <w:multiLevelType w:val="hybridMultilevel"/>
@@ -2600,7 +2705,7 @@
 </file>
 
 <file path=word/styles.xml><?xml version="1.0" encoding="utf-8"?>
-<w:styles xmlns:mc="http://schemas.openxmlformats.org/markup-compatibility/2006" xmlns:r="http://schemas.openxmlformats.org/officeDocument/2006/relationships" xmlns:w="http://schemas.openxmlformats.org/wordprocessingml/2006/main" xmlns:w14="http://schemas.microsoft.com/office/word/2010/wordml" xmlns:w15="http://schemas.microsoft.com/office/word/2012/wordml" xmlns:w16se="http://schemas.microsoft.com/office/word/2015/wordml/symex" mc:Ignorable="w14 w15 w16se">
+<w:styles xmlns:mc="http://schemas.openxmlformats.org/markup-compatibility/2006" xmlns:r="http://schemas.openxmlformats.org/officeDocument/2006/relationships" xmlns:w="http://schemas.openxmlformats.org/wordprocessingml/2006/main" xmlns:w14="http://schemas.microsoft.com/office/word/2010/wordml" xmlns:w15="http://schemas.microsoft.com/office/word/2012/wordml" xmlns:w16cex="http://schemas.microsoft.com/office/word/2018/wordml/cex" xmlns:w16cid="http://schemas.microsoft.com/office/word/2016/wordml/cid" xmlns:w16="http://schemas.microsoft.com/office/word/2018/wordml" xmlns:w16se="http://schemas.microsoft.com/office/word/2015/wordml/symex" mc:Ignorable="w14 w15 w16se w16cid w16 w16cex">
   <w:docDefaults>
     <w:rPrDefault>
       <w:rPr>
@@ -2613,7 +2718,7 @@
     </w:rPrDefault>
     <w:pPrDefault/>
   </w:docDefaults>
-  <w:latentStyles w:defLockedState="0" w:defUIPriority="99" w:defSemiHidden="0" w:defUnhideWhenUsed="0" w:defQFormat="0" w:count="371">
+  <w:latentStyles w:defLockedState="0" w:defUIPriority="99" w:defSemiHidden="0" w:defUnhideWhenUsed="0" w:defQFormat="0" w:count="376">
     <w:lsdException w:name="Normal" w:uiPriority="0" w:qFormat="1"/>
     <w:lsdException w:name="heading 1" w:uiPriority="9" w:qFormat="1"/>
     <w:lsdException w:name="heading 2" w:semiHidden="1" w:uiPriority="9" w:unhideWhenUsed="1" w:qFormat="1"/>
@@ -2719,7 +2824,6 @@
     <w:lsdException w:name="HTML Sample" w:semiHidden="1" w:unhideWhenUsed="1"/>
     <w:lsdException w:name="HTML Typewriter" w:semiHidden="1" w:unhideWhenUsed="1"/>
     <w:lsdException w:name="HTML Variable" w:semiHidden="1" w:unhideWhenUsed="1"/>
-    <w:lsdException w:name="Normal Table" w:semiHidden="1" w:unhideWhenUsed="1"/>
     <w:lsdException w:name="annotation subject" w:semiHidden="1" w:unhideWhenUsed="1"/>
     <w:lsdException w:name="No List" w:semiHidden="1" w:unhideWhenUsed="1"/>
     <w:lsdException w:name="Outline List 1" w:semiHidden="1" w:unhideWhenUsed="1"/>
@@ -2762,11 +2866,8 @@
     <w:lsdException w:name="Table Contemporary" w:semiHidden="1" w:unhideWhenUsed="1"/>
     <w:lsdException w:name="Table Elegant" w:semiHidden="1" w:unhideWhenUsed="1"/>
     <w:lsdException w:name="Table Professional" w:semiHidden="1" w:unhideWhenUsed="1"/>
-    <w:lsdException w:name="Table Subtle 1" w:semiHidden="1" w:unhideWhenUsed="1"/>
     <w:lsdException w:name="Table Subtle 2" w:semiHidden="1" w:unhideWhenUsed="1"/>
     <w:lsdException w:name="Table Web 1" w:semiHidden="1" w:unhideWhenUsed="1"/>
-    <w:lsdException w:name="Table Web 2" w:semiHidden="1" w:unhideWhenUsed="1"/>
-    <w:lsdException w:name="Table Web 3" w:semiHidden="1" w:unhideWhenUsed="1"/>
     <w:lsdException w:name="Balloon Text" w:semiHidden="1" w:unhideWhenUsed="1"/>
     <w:lsdException w:name="Table Grid" w:uiPriority="59"/>
     <w:lsdException w:name="Table Theme" w:semiHidden="1" w:unhideWhenUsed="1"/>
@@ -2985,6 +3086,11 @@
     <w:lsdException w:name="List Table 5 Dark Accent 6" w:uiPriority="50"/>
     <w:lsdException w:name="List Table 6 Colorful Accent 6" w:uiPriority="51"/>
     <w:lsdException w:name="List Table 7 Colorful Accent 6" w:uiPriority="52"/>
+    <w:lsdException w:name="Mention" w:semiHidden="1" w:unhideWhenUsed="1"/>
+    <w:lsdException w:name="Smart Hyperlink" w:semiHidden="1" w:unhideWhenUsed="1"/>
+    <w:lsdException w:name="Hashtag" w:semiHidden="1" w:unhideWhenUsed="1"/>
+    <w:lsdException w:name="Unresolved Mention" w:semiHidden="1" w:unhideWhenUsed="1"/>
+    <w:lsdException w:name="Smart Link" w:semiHidden="1" w:unhideWhenUsed="1"/>
   </w:latentStyles>
   <w:style w:type="paragraph" w:default="1" w:styleId="Normal">
     <w:name w:val="Normal"/>

</xml_diff>